<commit_message>
Deployed d715930 with MkDocs version: 1.2.3
</commit_message>
<xml_diff>
--- a/week-2/ce100-week-2-recurrence.md_word.docx
+++ b/week-2/ce100-week-2-recurrence.md_word.docx
@@ -26927,17 +26927,761 @@
       </w:r>
     </w:p>
     <w:bookmarkEnd w:id="137"/>
-    <w:bookmarkStart w:id="138" w:name="references"/>
+    <w:bookmarkStart w:id="138" w:name="X41b79c1af5d9552e8e329f9a9e52c15380f486b"/>
     <w:p>
       <w:pPr>
         <w:pStyle w:val="Heading2"/>
       </w:pPr>
       <w:r>
+        <w:t xml:space="preserve">Correctness Proofs for Divide and Conquer Algorithms</w:t>
+      </w:r>
+    </w:p>
+    <w:p>
+      <w:pPr>
+        <w:numPr>
+          <w:ilvl w:val="0"/>
+          <w:numId w:val="1076"/>
+        </w:numPr>
+      </w:pPr>
+      <w:r>
+        <w:rPr>
+          <w:bCs/>
+          <w:b/>
+        </w:rPr>
+        <w:t xml:space="preserve">Proof by induction</w:t>
+      </w:r>
+      <w:r>
+        <w:t xml:space="preserve"> </w:t>
+      </w:r>
+      <w:r>
+        <w:t xml:space="preserve">commonly used for Divide and Conquer Algorithms</w:t>
+      </w:r>
+    </w:p>
+    <w:p>
+      <w:pPr>
+        <w:numPr>
+          <w:ilvl w:val="0"/>
+          <w:numId w:val="1076"/>
+        </w:numPr>
+      </w:pPr>
+      <w:r>
+        <w:rPr>
+          <w:bCs/>
+          <w:b/>
+        </w:rPr>
+        <w:t xml:space="preserve">Base case:</w:t>
+      </w:r>
+      <w:r>
+        <w:t xml:space="preserve"> </w:t>
+      </w:r>
+      <w:r>
+        <w:t xml:space="preserve">Show that the algorithm is correct when the recursion bottoms out (i.e., for sufficiently small n)</w:t>
+      </w:r>
+    </w:p>
+    <w:p>
+      <w:pPr>
+        <w:numPr>
+          <w:ilvl w:val="0"/>
+          <w:numId w:val="1076"/>
+        </w:numPr>
+      </w:pPr>
+      <w:r>
+        <w:rPr>
+          <w:bCs/>
+          <w:b/>
+        </w:rPr>
+        <w:t xml:space="preserve">Inductive hypothesis:</w:t>
+      </w:r>
+      <w:r>
+        <w:t xml:space="preserve"> </w:t>
+      </w:r>
+      <w:r>
+        <w:t xml:space="preserve">Assume the alg. is correct for any recursive call on any smaller subproblem of size</w:t>
+      </w:r>
+      <w:r>
+        <w:t xml:space="preserve"> </w:t>
+      </w:r>
+      <m:oMath>
+        <m:r>
+          <m:t>k</m:t>
+        </m:r>
+      </m:oMath>
+      <w:r>
+        <w:t xml:space="preserve">,</w:t>
+      </w:r>
+      <w:r>
+        <w:t xml:space="preserve"> </w:t>
+      </w:r>
+      <m:oMath>
+        <m:d>
+          <m:dPr>
+            <m:begChr m:val="("/>
+            <m:endChr m:val=")"/>
+            <m:sepChr m:val=""/>
+            <m:grow/>
+          </m:dPr>
+          <m:e>
+            <m:r>
+              <m:t>k</m:t>
+            </m:r>
+            <m:r>
+              <m:rPr>
+                <m:sty m:val="p"/>
+              </m:rPr>
+              <m:t>&lt;</m:t>
+            </m:r>
+            <m:r>
+              <m:t>n</m:t>
+            </m:r>
+          </m:e>
+        </m:d>
+      </m:oMath>
+    </w:p>
+    <w:p>
+      <w:pPr>
+        <w:numPr>
+          <w:ilvl w:val="0"/>
+          <w:numId w:val="1076"/>
+        </w:numPr>
+      </w:pPr>
+      <w:r>
+        <w:rPr>
+          <w:bCs/>
+          <w:b/>
+        </w:rPr>
+        <w:t xml:space="preserve">General case:</w:t>
+      </w:r>
+      <w:r>
+        <w:t xml:space="preserve"> </w:t>
+      </w:r>
+      <w:r>
+        <w:t xml:space="preserve">Based on the inductive hypothesis, prove that the alg. is correct for any input of size n</w:t>
+      </w:r>
+    </w:p>
+    <w:p>
+      <w:r>
+        <w:pict>
+          <v:rect style="width:0;height:1.5pt" o:hralign="center" o:hrstd="t" o:hr="t"/>
+        </w:pict>
+      </w:r>
+    </w:p>
+    <w:bookmarkEnd w:id="138"/>
+    <w:bookmarkStart w:id="139" w:name="X08deb4b769f366a67b04e05dd90fbc120b307fe"/>
+    <w:p>
+      <w:pPr>
+        <w:pStyle w:val="Heading2"/>
+      </w:pPr>
+      <w:r>
+        <w:t xml:space="preserve">Example Correctness Proof: Powering a Number</w:t>
+      </w:r>
+    </w:p>
+    <w:p>
+      <w:pPr>
+        <w:numPr>
+          <w:ilvl w:val="0"/>
+          <w:numId w:val="1077"/>
+        </w:numPr>
+        <w:pStyle w:val="Compact"/>
+      </w:pPr>
+      <w:r>
+        <w:rPr>
+          <w:bCs/>
+          <w:b/>
+        </w:rPr>
+        <w:t xml:space="preserve">Base Case:</w:t>
+      </w:r>
+      <w:r>
+        <w:t xml:space="preserve"> </w:t>
+      </w:r>
+      <m:oMath>
+        <m:r>
+          <m:t>P</m:t>
+        </m:r>
+        <m:r>
+          <m:t>O</m:t>
+        </m:r>
+        <m:r>
+          <m:t>W</m:t>
+        </m:r>
+        <m:r>
+          <m:t>E</m:t>
+        </m:r>
+        <m:r>
+          <m:t>R</m:t>
+        </m:r>
+        <m:d>
+          <m:dPr>
+            <m:begChr m:val="("/>
+            <m:endChr m:val=")"/>
+            <m:sepChr m:val=""/>
+            <m:grow/>
+          </m:dPr>
+          <m:e>
+            <m:r>
+              <m:t>a</m:t>
+            </m:r>
+            <m:r>
+              <m:rPr>
+                <m:sty m:val="p"/>
+              </m:rPr>
+              <m:t>,</m:t>
+            </m:r>
+            <m:r>
+              <m:t>0</m:t>
+            </m:r>
+          </m:e>
+        </m:d>
+      </m:oMath>
+      <w:r>
+        <w:t xml:space="preserve"> </w:t>
+      </w:r>
+      <w:r>
+        <w:t xml:space="preserve">is correct, because it returns</w:t>
+      </w:r>
+      <w:r>
+        <w:t xml:space="preserve"> </w:t>
+      </w:r>
+      <m:oMath>
+        <m:r>
+          <m:t>1</m:t>
+        </m:r>
+      </m:oMath>
+    </w:p>
+    <w:p>
+      <w:pPr>
+        <w:numPr>
+          <w:ilvl w:val="0"/>
+          <w:numId w:val="1077"/>
+        </w:numPr>
+        <w:pStyle w:val="Compact"/>
+      </w:pPr>
+      <w:r>
+        <w:rPr>
+          <w:bCs/>
+          <w:b/>
+        </w:rPr>
+        <w:t xml:space="preserve">Ind. Hyp:</w:t>
+      </w:r>
+      <w:r>
+        <w:t xml:space="preserve"> </w:t>
+      </w:r>
+      <w:r>
+        <w:t xml:space="preserve">Assume</w:t>
+      </w:r>
+      <w:r>
+        <w:t xml:space="preserve"> </w:t>
+      </w:r>
+      <m:oMath>
+        <m:r>
+          <m:t>P</m:t>
+        </m:r>
+        <m:r>
+          <m:t>O</m:t>
+        </m:r>
+        <m:r>
+          <m:t>W</m:t>
+        </m:r>
+        <m:r>
+          <m:t>E</m:t>
+        </m:r>
+        <m:r>
+          <m:t>R</m:t>
+        </m:r>
+        <m:d>
+          <m:dPr>
+            <m:begChr m:val="("/>
+            <m:endChr m:val=")"/>
+            <m:sepChr m:val=""/>
+            <m:grow/>
+          </m:dPr>
+          <m:e>
+            <m:r>
+              <m:t>a</m:t>
+            </m:r>
+            <m:r>
+              <m:rPr>
+                <m:sty m:val="p"/>
+              </m:rPr>
+              <m:t>,</m:t>
+            </m:r>
+            <m:r>
+              <m:t>k</m:t>
+            </m:r>
+          </m:e>
+        </m:d>
+      </m:oMath>
+      <w:r>
+        <w:t xml:space="preserve"> </w:t>
+      </w:r>
+      <w:r>
+        <w:t xml:space="preserve">is correct for any</w:t>
+      </w:r>
+      <w:r>
+        <w:t xml:space="preserve"> </w:t>
+      </w:r>
+      <m:oMath>
+        <m:r>
+          <m:t>k</m:t>
+        </m:r>
+        <m:r>
+          <m:rPr>
+            <m:sty m:val="p"/>
+          </m:rPr>
+          <m:t>&lt;</m:t>
+        </m:r>
+        <m:r>
+          <m:t>n</m:t>
+        </m:r>
+      </m:oMath>
+    </w:p>
+    <w:p>
+      <w:pPr>
+        <w:numPr>
+          <w:ilvl w:val="0"/>
+          <w:numId w:val="1077"/>
+        </w:numPr>
+        <w:pStyle w:val="Compact"/>
+      </w:pPr>
+      <w:r>
+        <w:rPr>
+          <w:bCs/>
+          <w:b/>
+        </w:rPr>
+        <w:t xml:space="preserve">General Case:</w:t>
+      </w:r>
+    </w:p>
+    <w:p>
+      <w:pPr>
+        <w:numPr>
+          <w:ilvl w:val="1"/>
+          <w:numId w:val="1078"/>
+        </w:numPr>
+        <w:pStyle w:val="Compact"/>
+      </w:pPr>
+      <w:r>
+        <w:t xml:space="preserve">In</w:t>
+      </w:r>
+      <w:r>
+        <w:t xml:space="preserve"> </w:t>
+      </w:r>
+      <m:oMath>
+        <m:r>
+          <m:t>P</m:t>
+        </m:r>
+        <m:r>
+          <m:t>O</m:t>
+        </m:r>
+        <m:r>
+          <m:t>W</m:t>
+        </m:r>
+        <m:r>
+          <m:t>E</m:t>
+        </m:r>
+        <m:r>
+          <m:t>R</m:t>
+        </m:r>
+        <m:d>
+          <m:dPr>
+            <m:begChr m:val="("/>
+            <m:endChr m:val=")"/>
+            <m:sepChr m:val=""/>
+            <m:grow/>
+          </m:dPr>
+          <m:e>
+            <m:r>
+              <m:t>a</m:t>
+            </m:r>
+            <m:r>
+              <m:rPr>
+                <m:sty m:val="p"/>
+              </m:rPr>
+              <m:t>,</m:t>
+            </m:r>
+            <m:r>
+              <m:t>n</m:t>
+            </m:r>
+          </m:e>
+        </m:d>
+      </m:oMath>
+      <w:r>
+        <w:t xml:space="preserve"> </w:t>
+      </w:r>
+      <w:r>
+        <w:t xml:space="preserve">function:</w:t>
+      </w:r>
+    </w:p>
+    <w:p>
+      <w:pPr>
+        <w:numPr>
+          <w:ilvl w:val="2"/>
+          <w:numId w:val="1079"/>
+        </w:numPr>
+        <w:pStyle w:val="Compact"/>
+      </w:pPr>
+      <w:r>
+        <w:t xml:space="preserve">If</w:t>
+      </w:r>
+      <w:r>
+        <w:t xml:space="preserve"> </w:t>
+      </w:r>
+      <m:oMath>
+        <m:r>
+          <m:t>n</m:t>
+        </m:r>
+      </m:oMath>
+      <w:r>
+        <w:t xml:space="preserve"> </w:t>
+      </w:r>
+      <w:r>
+        <w:t xml:space="preserve">is</w:t>
+      </w:r>
+      <w:r>
+        <w:t xml:space="preserve"> </w:t>
+      </w:r>
+      <m:oMath>
+        <m:r>
+          <m:t>e</m:t>
+        </m:r>
+        <m:r>
+          <m:t>v</m:t>
+        </m:r>
+        <m:r>
+          <m:t>e</m:t>
+        </m:r>
+        <m:r>
+          <m:t>n</m:t>
+        </m:r>
+      </m:oMath>
+      <w:r>
+        <w:t xml:space="preserve">:</w:t>
+      </w:r>
+    </w:p>
+    <w:p>
+      <w:pPr>
+        <w:numPr>
+          <w:ilvl w:val="3"/>
+          <w:numId w:val="1080"/>
+        </w:numPr>
+        <w:pStyle w:val="Compact"/>
+      </w:pPr>
+      <m:oMath>
+        <m:r>
+          <m:t>v</m:t>
+        </m:r>
+        <m:r>
+          <m:t>a</m:t>
+        </m:r>
+        <m:r>
+          <m:t>l</m:t>
+        </m:r>
+        <m:r>
+          <m:rPr>
+            <m:sty m:val="p"/>
+          </m:rPr>
+          <m:t>=</m:t>
+        </m:r>
+        <m:sSup>
+          <m:e>
+            <m:r>
+              <m:t>a</m:t>
+            </m:r>
+          </m:e>
+          <m:sup>
+            <m:r>
+              <m:t>n</m:t>
+            </m:r>
+            <m:r>
+              <m:rPr>
+                <m:sty m:val="p"/>
+              </m:rPr>
+              <m:t>/</m:t>
+            </m:r>
+            <m:r>
+              <m:t>2</m:t>
+            </m:r>
+          </m:sup>
+        </m:sSup>
+      </m:oMath>
+      <w:r>
+        <w:t xml:space="preserve"> </w:t>
+      </w:r>
+      <w:r>
+        <w:t xml:space="preserve">(due to ind. hyp.)</w:t>
+      </w:r>
+    </w:p>
+    <w:p>
+      <w:pPr>
+        <w:numPr>
+          <w:ilvl w:val="3"/>
+          <w:numId w:val="1080"/>
+        </w:numPr>
+        <w:pStyle w:val="Compact"/>
+      </w:pPr>
+      <w:r>
+        <w:t xml:space="preserve">it returns</w:t>
+      </w:r>
+      <w:r>
+        <w:t xml:space="preserve"> </w:t>
+      </w:r>
+      <m:oMath>
+        <m:r>
+          <m:t>v</m:t>
+        </m:r>
+        <m:r>
+          <m:t>a</m:t>
+        </m:r>
+        <m:r>
+          <m:t>l</m:t>
+        </m:r>
+        <m:r>
+          <m:rPr>
+            <m:sty m:val="p"/>
+          </m:rPr>
+          <m:t>*</m:t>
+        </m:r>
+        <m:r>
+          <m:t>v</m:t>
+        </m:r>
+        <m:r>
+          <m:t>a</m:t>
+        </m:r>
+        <m:r>
+          <m:t>l</m:t>
+        </m:r>
+        <m:r>
+          <m:rPr>
+            <m:sty m:val="p"/>
+          </m:rPr>
+          <m:t>=</m:t>
+        </m:r>
+        <m:sSup>
+          <m:e>
+            <m:r>
+              <m:t>a</m:t>
+            </m:r>
+          </m:e>
+          <m:sup>
+            <m:r>
+              <m:t>n</m:t>
+            </m:r>
+          </m:sup>
+        </m:sSup>
+      </m:oMath>
+    </w:p>
+    <w:p>
+      <w:pPr>
+        <w:numPr>
+          <w:ilvl w:val="2"/>
+          <w:numId w:val="1079"/>
+        </w:numPr>
+        <w:pStyle w:val="Compact"/>
+      </w:pPr>
+      <w:r>
+        <w:t xml:space="preserve">If</w:t>
+      </w:r>
+      <w:r>
+        <w:t xml:space="preserve"> </w:t>
+      </w:r>
+      <m:oMath>
+        <m:r>
+          <m:t>n</m:t>
+        </m:r>
+      </m:oMath>
+      <w:r>
+        <w:t xml:space="preserve"> </w:t>
+      </w:r>
+      <w:r>
+        <w:t xml:space="preserve">is</w:t>
+      </w:r>
+      <w:r>
+        <w:t xml:space="preserve"> </w:t>
+      </w:r>
+      <m:oMath>
+        <m:r>
+          <m:t>o</m:t>
+        </m:r>
+        <m:r>
+          <m:t>d</m:t>
+        </m:r>
+        <m:r>
+          <m:t>d</m:t>
+        </m:r>
+      </m:oMath>
+      <w:r>
+        <w:t xml:space="preserve">:</w:t>
+      </w:r>
+    </w:p>
+    <w:p>
+      <w:pPr>
+        <w:numPr>
+          <w:ilvl w:val="3"/>
+          <w:numId w:val="1081"/>
+        </w:numPr>
+        <w:pStyle w:val="Compact"/>
+      </w:pPr>
+      <m:oMath>
+        <m:r>
+          <m:t>v</m:t>
+        </m:r>
+        <m:r>
+          <m:t>a</m:t>
+        </m:r>
+        <m:r>
+          <m:t>l</m:t>
+        </m:r>
+        <m:r>
+          <m:rPr>
+            <m:sty m:val="p"/>
+          </m:rPr>
+          <m:t>=</m:t>
+        </m:r>
+        <m:sSup>
+          <m:e>
+            <m:r>
+              <m:t>a</m:t>
+            </m:r>
+          </m:e>
+          <m:sup>
+            <m:d>
+              <m:dPr>
+                <m:begChr m:val="("/>
+                <m:endChr m:val=")"/>
+                <m:sepChr m:val=""/>
+                <m:grow/>
+              </m:dPr>
+              <m:e>
+                <m:r>
+                  <m:t>n</m:t>
+                </m:r>
+                <m:r>
+                  <m:rPr>
+                    <m:sty m:val="p"/>
+                  </m:rPr>
+                  <m:t>−</m:t>
+                </m:r>
+                <m:r>
+                  <m:t>1</m:t>
+                </m:r>
+              </m:e>
+            </m:d>
+            <m:r>
+              <m:rPr>
+                <m:sty m:val="p"/>
+              </m:rPr>
+              <m:t>/</m:t>
+            </m:r>
+            <m:r>
+              <m:t>2</m:t>
+            </m:r>
+          </m:sup>
+        </m:sSup>
+      </m:oMath>
+      <w:r>
+        <w:t xml:space="preserve"> </w:t>
+      </w:r>
+      <w:r>
+        <w:t xml:space="preserve">(due to ind. hyp.)</w:t>
+      </w:r>
+    </w:p>
+    <w:p>
+      <w:pPr>
+        <w:numPr>
+          <w:ilvl w:val="3"/>
+          <w:numId w:val="1081"/>
+        </w:numPr>
+        <w:pStyle w:val="Compact"/>
+      </w:pPr>
+      <w:r>
+        <w:t xml:space="preserve">it returns</w:t>
+      </w:r>
+      <w:r>
+        <w:t xml:space="preserve"> </w:t>
+      </w:r>
+      <m:oMath>
+        <m:r>
+          <m:t>v</m:t>
+        </m:r>
+        <m:r>
+          <m:t>a</m:t>
+        </m:r>
+        <m:r>
+          <m:t>l</m:t>
+        </m:r>
+        <m:r>
+          <m:rPr>
+            <m:sty m:val="p"/>
+          </m:rPr>
+          <m:t>*</m:t>
+        </m:r>
+        <m:r>
+          <m:t>v</m:t>
+        </m:r>
+        <m:r>
+          <m:t>a</m:t>
+        </m:r>
+        <m:r>
+          <m:t>l</m:t>
+        </m:r>
+        <m:r>
+          <m:rPr>
+            <m:sty m:val="p"/>
+          </m:rPr>
+          <m:t>*</m:t>
+        </m:r>
+        <m:r>
+          <m:t>a</m:t>
+        </m:r>
+        <m:r>
+          <m:rPr>
+            <m:sty m:val="p"/>
+          </m:rPr>
+          <m:t>=</m:t>
+        </m:r>
+        <m:sSup>
+          <m:e>
+            <m:r>
+              <m:t>a</m:t>
+            </m:r>
+          </m:e>
+          <m:sup>
+            <m:r>
+              <m:t>n</m:t>
+            </m:r>
+          </m:sup>
+        </m:sSup>
+      </m:oMath>
+    </w:p>
+    <w:p>
+      <w:pPr>
+        <w:numPr>
+          <w:ilvl w:val="0"/>
+          <w:numId w:val="1077"/>
+        </w:numPr>
+        <w:pStyle w:val="Compact"/>
+      </w:pPr>
+      <w:r>
+        <w:t xml:space="preserve">The correctness proof is complete</w:t>
+      </w:r>
+    </w:p>
+    <w:p>
+      <w:r>
+        <w:pict>
+          <v:rect style="width:0;height:1.5pt" o:hralign="center" o:hrstd="t" o:hr="t"/>
+        </w:pict>
+      </w:r>
+    </w:p>
+    <w:bookmarkEnd w:id="139"/>
+    <w:bookmarkStart w:id="140" w:name="references"/>
+    <w:p>
+      <w:pPr>
+        <w:pStyle w:val="Heading2"/>
+      </w:pPr>
+      <w:r>
         <w:t xml:space="preserve">References</w:t>
       </w:r>
     </w:p>
-    <w:bookmarkEnd w:id="138"/>
-    <w:bookmarkStart w:id="139" w:name="todo"/>
+    <w:bookmarkEnd w:id="140"/>
+    <w:bookmarkStart w:id="141" w:name="todo"/>
     <w:p>
       <w:pPr>
         <w:pStyle w:val="Heading2"/>
@@ -26946,7 +27690,7 @@
         <w:t xml:space="preserve">TODO</w:t>
       </w:r>
     </w:p>
-    <w:bookmarkEnd w:id="139"/>
+    <w:bookmarkEnd w:id="141"/>
     <w:sectPr/>
   </w:body>
 </w:document>
@@ -27521,6 +28265,24 @@
     <w:abstractNumId w:val="991"/>
   </w:num>
   <w:num w:numId="1075">
+    <w:abstractNumId w:val="991"/>
+  </w:num>
+  <w:num w:numId="1076">
+    <w:abstractNumId w:val="991"/>
+  </w:num>
+  <w:num w:numId="1077">
+    <w:abstractNumId w:val="991"/>
+  </w:num>
+  <w:num w:numId="1078">
+    <w:abstractNumId w:val="991"/>
+  </w:num>
+  <w:num w:numId="1079">
+    <w:abstractNumId w:val="991"/>
+  </w:num>
+  <w:num w:numId="1080">
+    <w:abstractNumId w:val="991"/>
+  </w:num>
+  <w:num w:numId="1081">
     <w:abstractNumId w:val="991"/>
   </w:num>
 </w:numbering>

</xml_diff>

<commit_message>
Deployed 0c6b717 with MkDocs version: 1.2.3
</commit_message>
<xml_diff>
--- a/week-2/ce100-week-2-recurrence.md_word.docx
+++ b/week-2/ce100-week-2-recurrence.md_word.docx
@@ -4579,7 +4579,7 @@
       <w:r>
         <w:t xml:space="preserve">$$
 T(n) = 4T(n/2) + n  \\
-≤ 4c(n/2)^2 + n \\
+\leq 4c(n/2)^2 + n \\
 = cn^2 + n \\
 = O(n2)  \Longleftarrow  \text{ Wrong! We must prove exactly}
 $$</w:t>
@@ -27671,7 +27671,7 @@
       </w:r>
     </w:p>
     <w:bookmarkEnd w:id="139"/>
-    <w:bookmarkStart w:id="140" w:name="references"/>
+    <w:bookmarkStart w:id="141" w:name="references"/>
     <w:p>
       <w:pPr>
         <w:pStyle w:val="Heading2"/>
@@ -27680,14 +27680,40 @@
         <w:t xml:space="preserve">References</w:t>
       </w:r>
     </w:p>
-    <w:bookmarkEnd w:id="140"/>
-    <w:bookmarkStart w:id="141" w:name="todo"/>
-    <w:p>
-      <w:pPr>
-        <w:pStyle w:val="Heading2"/>
+    <w:p>
+      <w:pPr>
+        <w:pStyle w:val="FirstParagraph"/>
+      </w:pPr>
+      <w:hyperlink r:id="rId140">
+        <w:r>
+          <w:rPr>
+            <w:rStyle w:val="Hyperlink"/>
+          </w:rPr>
+          <w:t xml:space="preserve">Introduction to Algorithms, Third Edition | The MIT Press</w:t>
+        </w:r>
+      </w:hyperlink>
+    </w:p>
+    <w:p>
+      <w:pPr>
+        <w:pStyle w:val="BodyText"/>
+      </w:pPr>
+      <w:r>
+        <w:t xml:space="preserve">http://nabil.abubaker.bilkent.edu.tr/473/</w:t>
+      </w:r>
+    </w:p>
+    <w:p>
+      <w:pPr>
+        <w:pStyle w:val="BodyText"/>
       </w:pPr>
       <w:r>
         <w:t xml:space="preserve">TODO</w:t>
+      </w:r>
+    </w:p>
+    <w:p>
+      <w:r>
+        <w:pict>
+          <v:rect style="width:0;height:1.5pt" o:hralign="center" o:hrstd="t" o:hr="t"/>
+        </w:pict>
       </w:r>
     </w:p>
     <w:bookmarkEnd w:id="141"/>

</xml_diff>

<commit_message>
Deployed 7fb62ce with MkDocs version: 1.2.3
</commit_message>
<xml_diff>
--- a/week-2/ce100-week-2-recurrence.md_word.docx
+++ b/week-2/ce100-week-2-recurrence.md_word.docx
@@ -27671,7 +27671,7 @@
       </w:r>
     </w:p>
     <w:bookmarkEnd w:id="139"/>
-    <w:bookmarkStart w:id="141" w:name="references"/>
+    <w:bookmarkStart w:id="147" w:name="references"/>
     <w:p>
       <w:pPr>
         <w:pStyle w:val="Heading2"/>
@@ -27682,7 +27682,10 @@
     </w:p>
     <w:p>
       <w:pPr>
-        <w:pStyle w:val="FirstParagraph"/>
+        <w:numPr>
+          <w:ilvl w:val="0"/>
+          <w:numId w:val="1082"/>
+        </w:numPr>
       </w:pPr>
       <w:hyperlink r:id="rId140">
         <w:r>
@@ -27695,28 +27698,117 @@
     </w:p>
     <w:p>
       <w:pPr>
-        <w:pStyle w:val="BodyText"/>
-      </w:pPr>
-      <w:r>
-        <w:t xml:space="preserve">http://nabil.abubaker.bilkent.edu.tr/473/</w:t>
-      </w:r>
-    </w:p>
-    <w:p>
-      <w:pPr>
-        <w:pStyle w:val="BodyText"/>
-      </w:pPr>
-      <w:r>
-        <w:t xml:space="preserve">TODO</w:t>
-      </w:r>
-    </w:p>
-    <w:p>
-      <w:r>
-        <w:pict>
-          <v:rect style="width:0;height:1.5pt" o:hralign="center" o:hrstd="t" o:hr="t"/>
-        </w:pict>
-      </w:r>
-    </w:p>
-    <w:bookmarkEnd w:id="141"/>
+        <w:numPr>
+          <w:ilvl w:val="0"/>
+          <w:numId w:val="1082"/>
+        </w:numPr>
+      </w:pPr>
+      <w:hyperlink r:id="rId141">
+        <w:r>
+          <w:rPr>
+            <w:rStyle w:val="Hyperlink"/>
+          </w:rPr>
+          <w:t xml:space="preserve">Bilkent CS473 Course Notes (new)</w:t>
+        </w:r>
+      </w:hyperlink>
+    </w:p>
+    <w:p>
+      <w:pPr>
+        <w:numPr>
+          <w:ilvl w:val="0"/>
+          <w:numId w:val="1082"/>
+        </w:numPr>
+      </w:pPr>
+      <w:hyperlink r:id="rId142">
+        <w:r>
+          <w:rPr>
+            <w:rStyle w:val="Hyperlink"/>
+          </w:rPr>
+          <w:t xml:space="preserve">Bilkent CS473 Course Notes (old)</w:t>
+        </w:r>
+      </w:hyperlink>
+    </w:p>
+    <w:p>
+      <w:pPr>
+        <w:numPr>
+          <w:ilvl w:val="0"/>
+          <w:numId w:val="1082"/>
+        </w:numPr>
+      </w:pPr>
+      <w:hyperlink r:id="rId143">
+        <w:r>
+          <w:rPr>
+            <w:rStyle w:val="Hyperlink"/>
+          </w:rPr>
+          <w:t xml:space="preserve">Insertion Sort - GeeksforGeeks</w:t>
+        </w:r>
+      </w:hyperlink>
+    </w:p>
+    <w:p>
+      <w:pPr>
+        <w:numPr>
+          <w:ilvl w:val="0"/>
+          <w:numId w:val="1082"/>
+        </w:numPr>
+      </w:pPr>
+      <w:hyperlink r:id="rId144">
+        <w:r>
+          <w:rPr>
+            <w:rStyle w:val="Hyperlink"/>
+          </w:rPr>
+          <w:t xml:space="preserve">NIST Dictionary of Algorithms and Data Structures</w:t>
+        </w:r>
+      </w:hyperlink>
+    </w:p>
+    <w:p>
+      <w:pPr>
+        <w:numPr>
+          <w:ilvl w:val="0"/>
+          <w:numId w:val="1082"/>
+        </w:numPr>
+      </w:pPr>
+      <w:hyperlink r:id="rId144">
+        <w:r>
+          <w:rPr>
+            <w:rStyle w:val="Hyperlink"/>
+          </w:rPr>
+          <w:t xml:space="preserve">NIST - Dictionary of Algorithms and Data Structures</w:t>
+        </w:r>
+      </w:hyperlink>
+    </w:p>
+    <w:p>
+      <w:pPr>
+        <w:numPr>
+          <w:ilvl w:val="0"/>
+          <w:numId w:val="1082"/>
+        </w:numPr>
+      </w:pPr>
+      <w:hyperlink r:id="rId145">
+        <w:r>
+          <w:rPr>
+            <w:rStyle w:val="Hyperlink"/>
+          </w:rPr>
+          <w:t xml:space="preserve">NIST - big-O notation</w:t>
+        </w:r>
+      </w:hyperlink>
+    </w:p>
+    <w:p>
+      <w:pPr>
+        <w:numPr>
+          <w:ilvl w:val="0"/>
+          <w:numId w:val="1082"/>
+        </w:numPr>
+      </w:pPr>
+      <w:hyperlink r:id="rId146">
+        <w:r>
+          <w:rPr>
+            <w:rStyle w:val="Hyperlink"/>
+          </w:rPr>
+          <w:t xml:space="preserve">NIST - big-Omega notation</w:t>
+        </w:r>
+      </w:hyperlink>
+    </w:p>
+    <w:bookmarkEnd w:id="147"/>
     <w:sectPr/>
   </w:body>
 </w:document>
@@ -28309,6 +28401,9 @@
     <w:abstractNumId w:val="991"/>
   </w:num>
   <w:num w:numId="1081">
+    <w:abstractNumId w:val="991"/>
+  </w:num>
+  <w:num w:numId="1082">
     <w:abstractNumId w:val="991"/>
   </w:num>
 </w:numbering>

</xml_diff>

<commit_message>
Deployed 134cbe4 with MkDocs version: 1.2.3
</commit_message>
<xml_diff>
--- a/week-2/ce100-week-2-recurrence.md_word.docx
+++ b/week-2/ce100-week-2-recurrence.md_word.docx
@@ -191,13 +191,13 @@
       </w:r>
     </w:p>
     <w:bookmarkEnd w:id="26"/>
-    <w:bookmarkStart w:id="27" w:name="outline"/>
+    <w:bookmarkStart w:id="27" w:name="outline-1"/>
     <w:p>
       <w:pPr>
         <w:pStyle w:val="Heading2"/>
       </w:pPr>
       <w:r>
-        <w:t xml:space="preserve">Outline</w:t>
+        <w:t xml:space="preserve">Outline (1)</w:t>
       </w:r>
     </w:p>
     <w:p>
@@ -252,13 +252,13 @@
       </w:r>
     </w:p>
     <w:bookmarkEnd w:id="27"/>
-    <w:bookmarkStart w:id="28" w:name="outline-1"/>
+    <w:bookmarkStart w:id="28" w:name="outline-2"/>
     <w:p>
       <w:pPr>
         <w:pStyle w:val="Heading2"/>
       </w:pPr>
       <w:r>
-        <w:t xml:space="preserve">Outline</w:t>
+        <w:t xml:space="preserve">Outline (2)</w:t>
       </w:r>
     </w:p>
     <w:p>
@@ -324,13 +324,13 @@
       </w:r>
     </w:p>
     <w:bookmarkEnd w:id="28"/>
-    <w:bookmarkStart w:id="29" w:name="outline-2"/>
+    <w:bookmarkStart w:id="29" w:name="outline-3"/>
     <w:p>
       <w:pPr>
         <w:pStyle w:val="Heading2"/>
       </w:pPr>
       <w:r>
-        <w:t xml:space="preserve">Outline</w:t>
+        <w:t xml:space="preserve">Outline (3)</w:t>
       </w:r>
     </w:p>
     <w:p>
@@ -359,7 +359,7 @@
         <w:pStyle w:val="Heading2"/>
       </w:pPr>
       <w:r>
-        <w:t xml:space="preserve">Solving Recurrences</w:t>
+        <w:t xml:space="preserve">Solving Recurrences (1)</w:t>
       </w:r>
     </w:p>
     <w:p>
@@ -634,13 +634,13 @@
       </w:r>
     </w:p>
     <w:bookmarkEnd w:id="30"/>
-    <w:bookmarkStart w:id="31" w:name="recurrences"/>
+    <w:bookmarkStart w:id="31" w:name="solving-recurrences-2"/>
     <w:p>
       <w:pPr>
         <w:pStyle w:val="Heading2"/>
       </w:pPr>
       <w:r>
-        <w:t xml:space="preserve">Recurrences</w:t>
+        <w:t xml:space="preserve">Solving Recurrences (2)</w:t>
       </w:r>
     </w:p>
     <w:p>
@@ -648,10 +648,17 @@
         <w:pStyle w:val="FirstParagraph"/>
       </w:pPr>
       <w:r>
-        <w:t xml:space="preserve">Recurrence</w:t>
-      </w:r>
-      <w:r>
-        <w:t xml:space="preserve">: An equation or inequality that describes a function in terms of its value on smaller inputs.</w:t>
+        <w:rPr>
+          <w:bCs/>
+          <w:b/>
+        </w:rPr>
+        <w:t xml:space="preserve">Recurrence:</w:t>
+      </w:r>
+      <w:r>
+        <w:t xml:space="preserve"> </w:t>
+      </w:r>
+      <w:r>
+        <w:t xml:space="preserve">An equation or inequality that describes a function in terms of its value on smaller inputs.</w:t>
       </w:r>
     </w:p>
     <w:p>
@@ -723,9 +730,6 @@
                 <m:mr>
                   <m:e>
                     <m:r>
-                      <m:t> </m:t>
-                    </m:r>
-                    <m:r>
                       <m:t>1</m:t>
                     </m:r>
                   </m:e>
@@ -881,9 +885,6 @@
                 </m:mPr>
                 <m:mr>
                   <m:e>
-                    <m:r>
-                      <m:t> </m:t>
-                    </m:r>
                     <m:r>
                       <m:t>1</m:t>
                     </m:r>
@@ -1130,9 +1131,6 @@
                 <m:mr>
                   <m:e>
                     <m:r>
-                      <m:t> </m:t>
-                    </m:r>
-                    <m:r>
                       <m:t>1</m:t>
                     </m:r>
                   </m:e>
@@ -1346,9 +1344,6 @@
                 <m:mr>
                   <m:e>
                     <m:r>
-                      <m:t> </m:t>
-                    </m:r>
-                    <m:r>
                       <m:t>Θ</m:t>
                     </m:r>
                     <m:d>
@@ -2143,15 +2138,284 @@
       <w:pPr>
         <w:pStyle w:val="BodyText"/>
       </w:pPr>
-      <w:r>
-        <w:t xml:space="preserve">$$
-\begin{rcases}
-  T(1)= 2 &amp;\Rightarrow &amp; T(n)= \Theta(2^n) \\
-  T(1)= 3 &amp;\Rightarrow &amp; T(n)= \Theta(3^n)
-\end{rcases}
-\text{ However } \Theta(2^n) \neq \Theta(3^n)
-$$</w:t>
-      </w:r>
+      <m:oMathPara>
+        <m:oMathParaPr>
+          <m:jc m:val="center"/>
+        </m:oMathParaPr>
+        <m:oMath>
+          <m:r>
+            <m:rPr>
+              <m:nor/>
+              <m:sty m:val="p"/>
+            </m:rPr>
+            <m:t> However </m:t>
+          </m:r>
+          <m:r>
+            <m:t>Θ</m:t>
+          </m:r>
+          <m:d>
+            <m:dPr>
+              <m:begChr m:val="("/>
+              <m:endChr m:val=")"/>
+              <m:sepChr m:val=""/>
+              <m:grow/>
+            </m:dPr>
+            <m:e>
+              <m:sSup>
+                <m:e>
+                  <m:r>
+                    <m:t>2</m:t>
+                  </m:r>
+                </m:e>
+                <m:sup>
+                  <m:r>
+                    <m:t>n</m:t>
+                  </m:r>
+                </m:sup>
+              </m:sSup>
+            </m:e>
+          </m:d>
+          <m:r>
+            <m:rPr>
+              <m:sty m:val="p"/>
+            </m:rPr>
+            <m:t>≠</m:t>
+          </m:r>
+          <m:r>
+            <m:t>Θ</m:t>
+          </m:r>
+          <m:d>
+            <m:dPr>
+              <m:begChr m:val="("/>
+              <m:endChr m:val=")"/>
+              <m:sepChr m:val=""/>
+              <m:grow/>
+            </m:dPr>
+            <m:e>
+              <m:sSup>
+                <m:e>
+                  <m:r>
+                    <m:t>3</m:t>
+                  </m:r>
+                </m:e>
+                <m:sup>
+                  <m:r>
+                    <m:t>n</m:t>
+                  </m:r>
+                </m:sup>
+              </m:sSup>
+            </m:e>
+          </m:d>
+          <m:d>
+            <m:dPr>
+              <m:begChr m:val="{"/>
+              <m:endChr m:val=""/>
+              <m:sepChr m:val=""/>
+              <m:grow/>
+            </m:dPr>
+            <m:e>
+              <m:m>
+                <m:mPr>
+                  <m:baseJc m:val="center"/>
+                  <m:plcHide m:val="1"/>
+                  <m:mcs>
+                    <m:mc>
+                      <m:mcPr>
+                        <m:mcJc m:val="left"/>
+                        <m:count m:val="1"/>
+                      </m:mcPr>
+                    </m:mc>
+                    <m:mc>
+                      <m:mcPr>
+                        <m:mcJc m:val="left"/>
+                        <m:count m:val="1"/>
+                      </m:mcPr>
+                    </m:mc>
+                    <m:mc>
+                      <m:mcPr>
+                        <m:mcJc m:val="left"/>
+                        <m:count m:val="1"/>
+                      </m:mcPr>
+                    </m:mc>
+                  </m:mcs>
+                </m:mPr>
+                <m:mr>
+                  <m:e>
+                    <m:r>
+                      <m:t>T</m:t>
+                    </m:r>
+                    <m:d>
+                      <m:dPr>
+                        <m:begChr m:val="("/>
+                        <m:endChr m:val=")"/>
+                        <m:sepChr m:val=""/>
+                        <m:grow/>
+                      </m:dPr>
+                      <m:e>
+                        <m:r>
+                          <m:t>1</m:t>
+                        </m:r>
+                      </m:e>
+                    </m:d>
+                    <m:r>
+                      <m:rPr>
+                        <m:sty m:val="p"/>
+                      </m:rPr>
+                      <m:t>=</m:t>
+                    </m:r>
+                    <m:r>
+                      <m:t>2</m:t>
+                    </m:r>
+                  </m:e>
+                  <m:e>
+                    <m:r>
+                      <m:rPr>
+                        <m:sty m:val="p"/>
+                      </m:rPr>
+                      <m:t>⇒</m:t>
+                    </m:r>
+                  </m:e>
+                  <m:e>
+                    <m:r>
+                      <m:t>T</m:t>
+                    </m:r>
+                    <m:d>
+                      <m:dPr>
+                        <m:begChr m:val="("/>
+                        <m:endChr m:val=")"/>
+                        <m:sepChr m:val=""/>
+                        <m:grow/>
+                      </m:dPr>
+                      <m:e>
+                        <m:r>
+                          <m:t>n</m:t>
+                        </m:r>
+                      </m:e>
+                    </m:d>
+                    <m:r>
+                      <m:rPr>
+                        <m:sty m:val="p"/>
+                      </m:rPr>
+                      <m:t>=</m:t>
+                    </m:r>
+                    <m:r>
+                      <m:t>Θ</m:t>
+                    </m:r>
+                    <m:d>
+                      <m:dPr>
+                        <m:begChr m:val="("/>
+                        <m:endChr m:val=")"/>
+                        <m:sepChr m:val=""/>
+                        <m:grow/>
+                      </m:dPr>
+                      <m:e>
+                        <m:sSup>
+                          <m:e>
+                            <m:r>
+                              <m:t>2</m:t>
+                            </m:r>
+                          </m:e>
+                          <m:sup>
+                            <m:r>
+                              <m:t>n</m:t>
+                            </m:r>
+                          </m:sup>
+                        </m:sSup>
+                      </m:e>
+                    </m:d>
+                  </m:e>
+                </m:mr>
+                <m:mr>
+                  <m:e>
+                    <m:r>
+                      <m:t>T</m:t>
+                    </m:r>
+                    <m:d>
+                      <m:dPr>
+                        <m:begChr m:val="("/>
+                        <m:endChr m:val=")"/>
+                        <m:sepChr m:val=""/>
+                        <m:grow/>
+                      </m:dPr>
+                      <m:e>
+                        <m:r>
+                          <m:t>1</m:t>
+                        </m:r>
+                      </m:e>
+                    </m:d>
+                    <m:r>
+                      <m:rPr>
+                        <m:sty m:val="p"/>
+                      </m:rPr>
+                      <m:t>=</m:t>
+                    </m:r>
+                    <m:r>
+                      <m:t>3</m:t>
+                    </m:r>
+                  </m:e>
+                  <m:e>
+                    <m:r>
+                      <m:rPr>
+                        <m:sty m:val="p"/>
+                      </m:rPr>
+                      <m:t>⇒</m:t>
+                    </m:r>
+                  </m:e>
+                  <m:e>
+                    <m:r>
+                      <m:t>T</m:t>
+                    </m:r>
+                    <m:d>
+                      <m:dPr>
+                        <m:begChr m:val="("/>
+                        <m:endChr m:val=")"/>
+                        <m:sepChr m:val=""/>
+                        <m:grow/>
+                      </m:dPr>
+                      <m:e>
+                        <m:r>
+                          <m:t>n</m:t>
+                        </m:r>
+                      </m:e>
+                    </m:d>
+                    <m:r>
+                      <m:rPr>
+                        <m:sty m:val="p"/>
+                      </m:rPr>
+                      <m:t>=</m:t>
+                    </m:r>
+                    <m:r>
+                      <m:t>Θ</m:t>
+                    </m:r>
+                    <m:d>
+                      <m:dPr>
+                        <m:begChr m:val="("/>
+                        <m:endChr m:val=")"/>
+                        <m:sepChr m:val=""/>
+                        <m:grow/>
+                      </m:dPr>
+                      <m:e>
+                        <m:sSup>
+                          <m:e>
+                            <m:r>
+                              <m:t>3</m:t>
+                            </m:r>
+                          </m:e>
+                          <m:sup>
+                            <m:r>
+                              <m:t>n</m:t>
+                            </m:r>
+                          </m:sup>
+                        </m:sSup>
+                      </m:e>
+                    </m:d>
+                  </m:e>
+                </m:mr>
+              </m:m>
+            </m:e>
+          </m:d>
+        </m:oMath>
+      </m:oMathPara>
     </w:p>
     <w:p>
       <w:pPr>
@@ -2281,13 +2545,13 @@
       </w:r>
     </w:p>
     <w:bookmarkEnd w:id="35"/>
-    <w:bookmarkStart w:id="36" w:name="solving-recurrences-2"/>
+    <w:bookmarkStart w:id="36" w:name="solving-recurrences-methods"/>
     <w:p>
       <w:pPr>
         <w:pStyle w:val="Heading2"/>
       </w:pPr>
       <w:r>
-        <w:t xml:space="preserve">Solving Recurrences</w:t>
+        <w:t xml:space="preserve">Solving Recurrences Methods</w:t>
       </w:r>
     </w:p>
     <w:p>
@@ -2397,13 +2661,13 @@
       </w:r>
     </w:p>
     <w:bookmarkEnd w:id="37"/>
-    <w:bookmarkStart w:id="38" w:name="substitution-method-example"/>
+    <w:bookmarkStart w:id="38" w:name="substitution-method-example-1"/>
     <w:p>
       <w:pPr>
         <w:pStyle w:val="Heading2"/>
       </w:pPr>
       <w:r>
-        <w:t xml:space="preserve">Substitution Method: Example</w:t>
+        <w:t xml:space="preserve">Substitution Method: Example (1)</w:t>
       </w:r>
     </w:p>
     <w:p>
@@ -2867,13 +3131,13 @@
       </w:r>
     </w:p>
     <w:bookmarkEnd w:id="38"/>
-    <w:bookmarkStart w:id="39" w:name="substitution-method-example-contd"/>
+    <w:bookmarkStart w:id="39" w:name="substitution-method-example-2"/>
     <w:p>
       <w:pPr>
         <w:pStyle w:val="Heading2"/>
       </w:pPr>
       <w:r>
-        <w:t xml:space="preserve">Substitution Method: Example – cont’d</w:t>
+        <w:t xml:space="preserve">Substitution Method: Example (2)</w:t>
       </w:r>
     </w:p>
     <w:p>
@@ -3394,13 +3658,13 @@
       </w:r>
     </w:p>
     <w:bookmarkEnd w:id="39"/>
-    <w:bookmarkStart w:id="40" w:name="substitution-method-example-contd-1"/>
+    <w:bookmarkStart w:id="40" w:name="substitution-method-example-3"/>
     <w:p>
       <w:pPr>
         <w:pStyle w:val="Heading2"/>
       </w:pPr>
       <w:r>
-        <w:t xml:space="preserve">Substitution Method: Example – cont’d</w:t>
+        <w:t xml:space="preserve">Substitution Method: Example (3)</w:t>
       </w:r>
     </w:p>
     <w:p>
@@ -3661,13 +3925,13 @@
       </w:r>
     </w:p>
     <w:bookmarkEnd w:id="40"/>
-    <w:bookmarkStart w:id="41" w:name="substitution-method-example-contd-2"/>
+    <w:bookmarkStart w:id="41" w:name="substitution-method-example-4"/>
     <w:p>
       <w:pPr>
         <w:pStyle w:val="Heading2"/>
       </w:pPr>
       <w:r>
-        <w:t xml:space="preserve">Substitution Method: Example – cont’d</w:t>
+        <w:t xml:space="preserve">Substitution Method: Example (4)</w:t>
       </w:r>
     </w:p>
     <w:p>
@@ -3988,13 +4252,13 @@
       </w:r>
     </w:p>
     <w:bookmarkEnd w:id="41"/>
-    <w:bookmarkStart w:id="42" w:name="example-a-tighter-upper-bound"/>
+    <w:bookmarkStart w:id="42" w:name="example-a-tighter-upper-bound-1"/>
     <w:p>
       <w:pPr>
         <w:pStyle w:val="Heading2"/>
       </w:pPr>
       <w:r>
-        <w:t xml:space="preserve">Example: A tighter upper bound?</w:t>
+        <w:t xml:space="preserve">Example: A tighter upper bound? (1)</w:t>
       </w:r>
     </w:p>
     <w:p>
@@ -4372,13 +4636,13 @@
       </w:r>
     </w:p>
     <w:bookmarkEnd w:id="42"/>
-    <w:bookmarkStart w:id="43" w:name="example-contd"/>
+    <w:bookmarkStart w:id="43" w:name="example-a-tighter-upper-bound-2"/>
     <w:p>
       <w:pPr>
         <w:pStyle w:val="Heading2"/>
       </w:pPr>
       <w:r>
-        <w:t xml:space="preserve">Example (cont’d)</w:t>
+        <w:t xml:space="preserve">Example: A tighter upper bound? (2)</w:t>
       </w:r>
     </w:p>
     <w:p>
@@ -4576,1024 +4840,35 @@
       <w:pPr>
         <w:pStyle w:val="BodyText"/>
       </w:pPr>
-      <w:r>
-        <w:t xml:space="preserve">$$
-T(n) = 4T(n/2) + n  \\
-\leq 4c(n/2)^2 + n \\
-= cn^2 + n \\
-= O(n2)  \Longleftarrow  \text{ Wrong! We must prove exactly}
-$$</w:t>
-      </w:r>
-    </w:p>
-    <w:p>
-      <w:r>
-        <w:pict>
-          <v:rect style="width:0;height:1.5pt" o:hralign="center" o:hrstd="t" o:hr="t"/>
-        </w:pict>
-      </w:r>
-    </w:p>
-    <w:bookmarkEnd w:id="43"/>
-    <w:bookmarkStart w:id="44" w:name="example-contd-1"/>
-    <w:p>
-      <w:pPr>
-        <w:pStyle w:val="Heading2"/>
-      </w:pPr>
-      <w:r>
-        <w:t xml:space="preserve">Example (cont’d)</w:t>
-      </w:r>
-    </w:p>
-    <w:p>
-      <w:pPr>
-        <w:pStyle w:val="FirstParagraph"/>
-      </w:pPr>
-      <w:r>
-        <w:rPr>
-          <w:bCs/>
-          <w:b/>
-        </w:rPr>
-        <w:t xml:space="preserve">Original recurrence:</w:t>
-      </w:r>
-      <w:r>
-        <w:t xml:space="preserve"> </w:t>
-      </w:r>
-      <m:oMath>
-        <m:r>
-          <m:t>T</m:t>
-        </m:r>
-        <m:d>
-          <m:dPr>
-            <m:begChr m:val="("/>
-            <m:endChr m:val=")"/>
-            <m:sepChr m:val=""/>
-            <m:grow/>
-          </m:dPr>
-          <m:e>
-            <m:r>
-              <m:t>n</m:t>
-            </m:r>
-          </m:e>
-        </m:d>
-        <m:r>
-          <m:rPr>
-            <m:sty m:val="p"/>
-          </m:rPr>
-          <m:t>=</m:t>
-        </m:r>
-        <m:r>
-          <m:t>4</m:t>
-        </m:r>
-        <m:r>
-          <m:t>T</m:t>
-        </m:r>
-        <m:d>
-          <m:dPr>
-            <m:begChr m:val="("/>
-            <m:endChr m:val=")"/>
-            <m:sepChr m:val=""/>
-            <m:grow/>
-          </m:dPr>
-          <m:e>
-            <m:r>
-              <m:t>n</m:t>
-            </m:r>
-            <m:r>
-              <m:rPr>
-                <m:sty m:val="p"/>
-              </m:rPr>
-              <m:t>/</m:t>
-            </m:r>
-            <m:r>
-              <m:t>2</m:t>
-            </m:r>
-          </m:e>
-        </m:d>
-        <m:r>
-          <m:rPr>
-            <m:sty m:val="p"/>
-          </m:rPr>
-          <m:t>+</m:t>
-        </m:r>
-        <m:r>
-          <m:t>n</m:t>
-        </m:r>
-      </m:oMath>
-      <w:r>
-        <w:t xml:space="preserve"> </w:t>
-      </w:r>
-      <w:r>
-        <w:rPr>
-          <w:bCs/>
-          <w:b/>
-        </w:rPr>
-        <w:t xml:space="preserve">Ind. hyp:</w:t>
-      </w:r>
-      <w:r>
-        <w:t xml:space="preserve"> </w:t>
-      </w:r>
-      <w:r>
-        <w:t xml:space="preserve">Assume that</w:t>
-      </w:r>
-      <w:r>
-        <w:t xml:space="preserve"> </w:t>
-      </w:r>
-      <m:oMath>
-        <m:r>
-          <m:t>T</m:t>
-        </m:r>
-        <m:d>
-          <m:dPr>
-            <m:begChr m:val="("/>
-            <m:endChr m:val=")"/>
-            <m:sepChr m:val=""/>
-            <m:grow/>
-          </m:dPr>
-          <m:e>
-            <m:r>
-              <m:t>k</m:t>
-            </m:r>
-          </m:e>
-        </m:d>
-        <m:r>
-          <m:rPr>
-            <m:sty m:val="p"/>
-          </m:rPr>
-          <m:t>≤</m:t>
-        </m:r>
-        <m:r>
-          <m:t>c</m:t>
-        </m:r>
-        <m:sSup>
-          <m:e>
-            <m:r>
-              <m:t>k</m:t>
-            </m:r>
-          </m:e>
-          <m:sup>
-            <m:r>
-              <m:t>2</m:t>
-            </m:r>
-          </m:sup>
-        </m:sSup>
-      </m:oMath>
-      <w:r>
-        <w:t xml:space="preserve"> </w:t>
-      </w:r>
-      <w:r>
-        <w:t xml:space="preserve">for</w:t>
-      </w:r>
-      <w:r>
-        <w:t xml:space="preserve"> </w:t>
-      </w:r>
-      <m:oMath>
-        <m:r>
-          <m:t>k</m:t>
-        </m:r>
-        <m:r>
-          <m:rPr>
-            <m:sty m:val="p"/>
-          </m:rPr>
-          <m:t>&lt;</m:t>
-        </m:r>
-        <m:r>
-          <m:t>n</m:t>
-        </m:r>
-      </m:oMath>
-      <w:r>
-        <w:t xml:space="preserve"> </w:t>
-      </w:r>
-      <w:r>
-        <w:rPr>
-          <w:bCs/>
-          <w:b/>
-        </w:rPr>
-        <w:t xml:space="preserve">Prove the general case:</w:t>
-      </w:r>
-      <w:r>
-        <w:t xml:space="preserve"> </w:t>
-      </w:r>
-      <m:oMath>
-        <m:r>
-          <m:t>T</m:t>
-        </m:r>
-        <m:d>
-          <m:dPr>
-            <m:begChr m:val="("/>
-            <m:endChr m:val=")"/>
-            <m:sepChr m:val=""/>
-            <m:grow/>
-          </m:dPr>
-          <m:e>
-            <m:r>
-              <m:t>n</m:t>
-            </m:r>
-          </m:e>
-        </m:d>
-        <m:r>
-          <m:rPr>
-            <m:sty m:val="p"/>
-          </m:rPr>
-          <m:t>≤</m:t>
-        </m:r>
-        <m:r>
-          <m:t>c</m:t>
-        </m:r>
-        <m:sSup>
-          <m:e>
-            <m:r>
-              <m:t>n</m:t>
-            </m:r>
-          </m:e>
-          <m:sup>
-            <m:r>
-              <m:t>2</m:t>
-            </m:r>
-          </m:sup>
-        </m:sSup>
-      </m:oMath>
-    </w:p>
-    <w:p>
-      <w:pPr>
-        <w:numPr>
-          <w:ilvl w:val="0"/>
-          <w:numId w:val="1025"/>
-        </w:numPr>
-        <w:pStyle w:val="Compact"/>
-      </w:pPr>
-      <w:r>
-        <w:t xml:space="preserve">So far, we have:</w:t>
-      </w:r>
-      <w:r>
-        <w:t xml:space="preserve"> </w:t>
-      </w:r>
-      <m:oMath>
-        <m:r>
-          <m:t>T</m:t>
-        </m:r>
-        <m:d>
-          <m:dPr>
-            <m:begChr m:val="("/>
-            <m:endChr m:val=")"/>
-            <m:sepChr m:val=""/>
-            <m:grow/>
-          </m:dPr>
-          <m:e>
-            <m:r>
-              <m:t>n</m:t>
-            </m:r>
-          </m:e>
-        </m:d>
-        <m:r>
-          <m:rPr>
-            <m:sty m:val="p"/>
-          </m:rPr>
-          <m:t>≤</m:t>
-        </m:r>
-        <m:r>
-          <m:t>c</m:t>
-        </m:r>
-        <m:sSup>
-          <m:e>
-            <m:r>
-              <m:t>n</m:t>
-            </m:r>
-          </m:e>
-          <m:sup>
-            <m:r>
-              <m:t>2</m:t>
-            </m:r>
-          </m:sup>
-        </m:sSup>
-        <m:r>
-          <m:rPr>
-            <m:sty m:val="p"/>
-          </m:rPr>
-          <m:t>+</m:t>
-        </m:r>
-        <m:r>
-          <m:t>n</m:t>
-        </m:r>
-      </m:oMath>
-    </w:p>
-    <w:p>
-      <w:pPr>
-        <w:numPr>
-          <w:ilvl w:val="0"/>
-          <w:numId w:val="1025"/>
-        </w:numPr>
-        <w:pStyle w:val="Compact"/>
-      </w:pPr>
-      <w:r>
-        <w:t xml:space="preserve">No matter which positive c value we choose, this does not show that</w:t>
-      </w:r>
-      <w:r>
-        <w:t xml:space="preserve"> </w:t>
-      </w:r>
-      <m:oMath>
-        <m:r>
-          <m:t>T</m:t>
-        </m:r>
-        <m:d>
-          <m:dPr>
-            <m:begChr m:val="("/>
-            <m:endChr m:val=")"/>
-            <m:sepChr m:val=""/>
-            <m:grow/>
-          </m:dPr>
-          <m:e>
-            <m:r>
-              <m:t>n</m:t>
-            </m:r>
-          </m:e>
-        </m:d>
-        <m:r>
-          <m:rPr>
-            <m:sty m:val="p"/>
-          </m:rPr>
-          <m:t>≤</m:t>
-        </m:r>
-        <m:r>
-          <m:t>c</m:t>
-        </m:r>
-        <m:sSup>
-          <m:e>
-            <m:r>
-              <m:t>n</m:t>
-            </m:r>
-          </m:e>
-          <m:sup>
-            <m:r>
-              <m:t>2</m:t>
-            </m:r>
-          </m:sup>
-        </m:sSup>
-      </m:oMath>
-    </w:p>
-    <w:p>
-      <w:pPr>
-        <w:numPr>
-          <w:ilvl w:val="0"/>
-          <w:numId w:val="1025"/>
-        </w:numPr>
-        <w:pStyle w:val="Compact"/>
-      </w:pPr>
-      <w:r>
-        <w:t xml:space="preserve">Proof failed?</w:t>
-      </w:r>
-    </w:p>
-    <w:p>
-      <w:r>
-        <w:pict>
-          <v:rect style="width:0;height:1.5pt" o:hralign="center" o:hrstd="t" o:hr="t"/>
-        </w:pict>
-      </w:r>
-    </w:p>
-    <w:bookmarkEnd w:id="44"/>
-    <w:bookmarkStart w:id="45" w:name="example-contd-2"/>
-    <w:p>
-      <w:pPr>
-        <w:pStyle w:val="Heading2"/>
-      </w:pPr>
-      <w:r>
-        <w:t xml:space="preserve">Example (cont’d)</w:t>
-      </w:r>
-    </w:p>
-    <w:p>
-      <w:pPr>
-        <w:numPr>
-          <w:ilvl w:val="0"/>
-          <w:numId w:val="1026"/>
-        </w:numPr>
-      </w:pPr>
-      <w:r>
-        <w:t xml:space="preserve">What was the problem?</w:t>
-      </w:r>
-    </w:p>
-    <w:p>
-      <w:pPr>
-        <w:numPr>
-          <w:ilvl w:val="1"/>
-          <w:numId w:val="1027"/>
-        </w:numPr>
-        <w:pStyle w:val="Compact"/>
-      </w:pPr>
-      <w:r>
-        <w:t xml:space="preserve">The inductive hypothesis was not strong enough</w:t>
-      </w:r>
-    </w:p>
-    <w:p>
-      <w:pPr>
-        <w:numPr>
-          <w:ilvl w:val="0"/>
-          <w:numId w:val="1026"/>
-        </w:numPr>
-      </w:pPr>
-      <w:r>
-        <w:rPr>
-          <w:bCs/>
-          <w:b/>
-        </w:rPr>
-        <w:t xml:space="preserve">Idea:</w:t>
-      </w:r>
-      <w:r>
-        <w:t xml:space="preserve"> </w:t>
-      </w:r>
-      <w:r>
-        <w:t xml:space="preserve">Start with a stronger inductive hypothesis</w:t>
-      </w:r>
-    </w:p>
-    <w:p>
-      <w:pPr>
-        <w:numPr>
-          <w:ilvl w:val="1"/>
-          <w:numId w:val="1028"/>
-        </w:numPr>
-        <w:pStyle w:val="Compact"/>
-      </w:pPr>
-      <w:r>
-        <w:t xml:space="preserve">Subtract a low-order term</w:t>
-      </w:r>
-    </w:p>
-    <w:p>
-      <w:pPr>
-        <w:numPr>
-          <w:ilvl w:val="0"/>
-          <w:numId w:val="1026"/>
-        </w:numPr>
-      </w:pPr>
-      <w:r>
-        <w:rPr>
-          <w:bCs/>
-          <w:b/>
-        </w:rPr>
-        <w:t xml:space="preserve">Inductive hypothesis:</w:t>
-      </w:r>
-      <w:r>
-        <w:t xml:space="preserve"> </w:t>
-      </w:r>
-      <m:oMath>
-        <m:r>
-          <m:t>T</m:t>
-        </m:r>
-        <m:d>
-          <m:dPr>
-            <m:begChr m:val="("/>
-            <m:endChr m:val=")"/>
-            <m:sepChr m:val=""/>
-            <m:grow/>
-          </m:dPr>
-          <m:e>
-            <m:r>
-              <m:t>k</m:t>
-            </m:r>
-          </m:e>
-        </m:d>
-        <m:r>
-          <m:rPr>
-            <m:sty m:val="p"/>
-          </m:rPr>
-          <m:t>≤</m:t>
-        </m:r>
-        <m:sSub>
-          <m:e>
-            <m:r>
-              <m:t>c</m:t>
-            </m:r>
-          </m:e>
-          <m:sub>
-            <m:r>
-              <m:t>1</m:t>
-            </m:r>
-          </m:sub>
-        </m:sSub>
-        <m:sSup>
-          <m:e>
-            <m:r>
-              <m:t>k</m:t>
-            </m:r>
-          </m:e>
-          <m:sup>
-            <m:r>
-              <m:t>2</m:t>
-            </m:r>
-          </m:sup>
-        </m:sSup>
-        <m:r>
-          <m:rPr>
-            <m:sty m:val="p"/>
-          </m:rPr>
-          <m:t>–</m:t>
-        </m:r>
-        <m:sSub>
-          <m:e>
-            <m:r>
-              <m:t>c</m:t>
-            </m:r>
-          </m:e>
-          <m:sub>
-            <m:r>
-              <m:t>2</m:t>
-            </m:r>
-          </m:sub>
-        </m:sSub>
-        <m:r>
-          <m:t>k</m:t>
-        </m:r>
-      </m:oMath>
-      <w:r>
-        <w:t xml:space="preserve"> </w:t>
-      </w:r>
-      <w:r>
-        <w:t xml:space="preserve">for</w:t>
-      </w:r>
-      <w:r>
-        <w:t xml:space="preserve"> </w:t>
-      </w:r>
-      <m:oMath>
-        <m:r>
-          <m:t>k</m:t>
-        </m:r>
-        <m:r>
-          <m:rPr>
-            <m:sty m:val="p"/>
-          </m:rPr>
-          <m:t>&lt;</m:t>
-        </m:r>
-        <m:r>
-          <m:t>n</m:t>
-        </m:r>
-      </m:oMath>
-    </w:p>
-    <w:p>
-      <w:pPr>
-        <w:numPr>
-          <w:ilvl w:val="0"/>
-          <w:numId w:val="1026"/>
-        </w:numPr>
-      </w:pPr>
-      <w:r>
-        <w:rPr>
-          <w:bCs/>
-          <w:b/>
-        </w:rPr>
-        <w:t xml:space="preserve">Prove the general case:</w:t>
-      </w:r>
-      <w:r>
-        <w:t xml:space="preserve"> </w:t>
-      </w:r>
-      <m:oMath>
-        <m:r>
-          <m:t>T</m:t>
-        </m:r>
-        <m:d>
-          <m:dPr>
-            <m:begChr m:val="("/>
-            <m:endChr m:val=")"/>
-            <m:sepChr m:val=""/>
-            <m:grow/>
-          </m:dPr>
-          <m:e>
-            <m:r>
-              <m:t>n</m:t>
-            </m:r>
-          </m:e>
-        </m:d>
-        <m:r>
-          <m:rPr>
-            <m:sty m:val="p"/>
-          </m:rPr>
-          <m:t>≤</m:t>
-        </m:r>
-        <m:sSub>
-          <m:e>
-            <m:r>
-              <m:t>c</m:t>
-            </m:r>
-          </m:e>
-          <m:sub>
-            <m:r>
-              <m:t>1</m:t>
-            </m:r>
-          </m:sub>
-        </m:sSub>
-        <m:sSup>
-          <m:e>
-            <m:r>
-              <m:t>n</m:t>
-            </m:r>
-          </m:e>
-          <m:sup>
-            <m:r>
-              <m:t>2</m:t>
-            </m:r>
-          </m:sup>
-        </m:sSup>
-        <m:r>
-          <m:rPr>
-            <m:sty m:val="p"/>
-          </m:rPr>
-          <m:t>−</m:t>
-        </m:r>
-        <m:sSub>
-          <m:e>
-            <m:r>
-              <m:t>c</m:t>
-            </m:r>
-          </m:e>
-          <m:sub>
-            <m:r>
-              <m:t>2</m:t>
-            </m:r>
-          </m:sub>
-        </m:sSub>
-        <m:r>
-          <m:t>n</m:t>
-        </m:r>
-      </m:oMath>
-    </w:p>
-    <w:p>
-      <w:r>
-        <w:pict>
-          <v:rect style="width:0;height:1.5pt" o:hralign="center" o:hrstd="t" o:hr="t"/>
-        </w:pict>
-      </w:r>
-    </w:p>
-    <w:bookmarkEnd w:id="45"/>
-    <w:bookmarkStart w:id="46" w:name="example-contd-3"/>
-    <w:p>
-      <w:pPr>
-        <w:pStyle w:val="Heading2"/>
-      </w:pPr>
-      <w:r>
-        <w:t xml:space="preserve">Example (cont’d)</w:t>
-      </w:r>
-    </w:p>
-    <w:p>
-      <w:pPr>
-        <w:pStyle w:val="FirstParagraph"/>
-      </w:pPr>
-      <w:r>
-        <w:rPr>
-          <w:bCs/>
-          <w:b/>
-        </w:rPr>
-        <w:t xml:space="preserve">Original recurrence:</w:t>
-      </w:r>
-      <w:r>
-        <w:t xml:space="preserve"> </w:t>
-      </w:r>
-      <m:oMath>
-        <m:r>
-          <m:t>T</m:t>
-        </m:r>
-        <m:d>
-          <m:dPr>
-            <m:begChr m:val="("/>
-            <m:endChr m:val=")"/>
-            <m:sepChr m:val=""/>
-            <m:grow/>
-          </m:dPr>
-          <m:e>
-            <m:r>
-              <m:t>n</m:t>
-            </m:r>
-          </m:e>
-        </m:d>
-        <m:r>
-          <m:rPr>
-            <m:sty m:val="p"/>
-          </m:rPr>
-          <m:t>=</m:t>
-        </m:r>
-        <m:r>
-          <m:t>4</m:t>
-        </m:r>
-        <m:r>
-          <m:t>T</m:t>
-        </m:r>
-        <m:d>
-          <m:dPr>
-            <m:begChr m:val="("/>
-            <m:endChr m:val=")"/>
-            <m:sepChr m:val=""/>
-            <m:grow/>
-          </m:dPr>
-          <m:e>
-            <m:r>
-              <m:t>n</m:t>
-            </m:r>
-            <m:r>
-              <m:rPr>
-                <m:sty m:val="p"/>
-              </m:rPr>
-              <m:t>/</m:t>
-            </m:r>
-            <m:r>
-              <m:t>2</m:t>
-            </m:r>
-          </m:e>
-        </m:d>
-        <m:r>
-          <m:rPr>
-            <m:sty m:val="p"/>
-          </m:rPr>
-          <m:t>+</m:t>
-        </m:r>
-        <m:r>
-          <m:t>n</m:t>
-        </m:r>
-      </m:oMath>
-    </w:p>
-    <w:p>
-      <w:pPr>
-        <w:pStyle w:val="BodyText"/>
-      </w:pPr>
-      <w:r>
-        <w:rPr>
-          <w:bCs/>
-          <w:b/>
-        </w:rPr>
-        <w:t xml:space="preserve">Ind. hyp:</w:t>
-      </w:r>
-      <w:r>
-        <w:t xml:space="preserve"> </w:t>
-      </w:r>
-      <w:r>
-        <w:t xml:space="preserve">Assume that</w:t>
-      </w:r>
-      <w:r>
-        <w:t xml:space="preserve"> </w:t>
-      </w:r>
-      <m:oMath>
-        <m:r>
-          <m:t>T</m:t>
-        </m:r>
-        <m:d>
-          <m:dPr>
-            <m:begChr m:val="("/>
-            <m:endChr m:val=")"/>
-            <m:sepChr m:val=""/>
-            <m:grow/>
-          </m:dPr>
-          <m:e>
-            <m:r>
-              <m:t>k</m:t>
-            </m:r>
-          </m:e>
-        </m:d>
-        <m:r>
-          <m:rPr>
-            <m:sty m:val="p"/>
-          </m:rPr>
-          <m:t>≤</m:t>
-        </m:r>
-        <m:sSub>
-          <m:e>
-            <m:r>
-              <m:t>c</m:t>
-            </m:r>
-          </m:e>
-          <m:sub>
-            <m:r>
-              <m:t>1</m:t>
-            </m:r>
-          </m:sub>
-        </m:sSub>
-        <m:sSup>
-          <m:e>
-            <m:r>
-              <m:t>k</m:t>
-            </m:r>
-          </m:e>
-          <m:sup>
-            <m:r>
-              <m:t>2</m:t>
-            </m:r>
-          </m:sup>
-        </m:sSup>
-        <m:r>
-          <m:rPr>
-            <m:sty m:val="p"/>
-          </m:rPr>
-          <m:t>–</m:t>
-        </m:r>
-        <m:sSub>
-          <m:e>
-            <m:r>
-              <m:t>c</m:t>
-            </m:r>
-          </m:e>
-          <m:sub>
-            <m:r>
-              <m:t>2</m:t>
-            </m:r>
-          </m:sub>
-        </m:sSub>
-        <m:r>
-          <m:t>k</m:t>
-        </m:r>
-      </m:oMath>
-      <w:r>
-        <w:t xml:space="preserve"> </w:t>
-      </w:r>
-      <w:r>
-        <w:t xml:space="preserve">for</w:t>
-      </w:r>
-      <w:r>
-        <w:t xml:space="preserve"> </w:t>
-      </w:r>
-      <m:oMath>
-        <m:r>
-          <m:t>k</m:t>
-        </m:r>
-        <m:r>
-          <m:rPr>
-            <m:sty m:val="p"/>
-          </m:rPr>
-          <m:t>&lt;</m:t>
-        </m:r>
-        <m:r>
-          <m:t>n</m:t>
-        </m:r>
-      </m:oMath>
-    </w:p>
-    <w:p>
-      <w:pPr>
-        <w:pStyle w:val="BodyText"/>
-      </w:pPr>
-      <w:r>
-        <w:t xml:space="preserve">Prove the general case:</w:t>
-      </w:r>
-      <w:r>
-        <w:t xml:space="preserve"> </w:t>
-      </w:r>
-      <m:oMath>
-        <m:r>
-          <m:t>T</m:t>
-        </m:r>
-        <m:d>
-          <m:dPr>
-            <m:begChr m:val="("/>
-            <m:endChr m:val=")"/>
-            <m:sepChr m:val=""/>
-            <m:grow/>
-          </m:dPr>
-          <m:e>
-            <m:r>
-              <m:t>n</m:t>
-            </m:r>
-          </m:e>
-        </m:d>
-        <m:r>
-          <m:rPr>
-            <m:sty m:val="p"/>
-          </m:rPr>
-          <m:t>≤</m:t>
-        </m:r>
-        <m:sSub>
-          <m:e>
-            <m:r>
-              <m:t>c</m:t>
-            </m:r>
-          </m:e>
-          <m:sub>
-            <m:r>
-              <m:t>1</m:t>
-            </m:r>
-          </m:sub>
-        </m:sSub>
-        <m:sSup>
-          <m:e>
-            <m:r>
-              <m:t>n</m:t>
-            </m:r>
-          </m:e>
-          <m:sup>
-            <m:r>
-              <m:t>2</m:t>
-            </m:r>
-          </m:sup>
-        </m:sSup>
-        <m:r>
-          <m:rPr>
-            <m:sty m:val="p"/>
-          </m:rPr>
-          <m:t>–</m:t>
-        </m:r>
-        <m:sSub>
-          <m:e>
-            <m:r>
-              <m:t>c</m:t>
-            </m:r>
-          </m:e>
-          <m:sub>
-            <m:r>
-              <m:t>2</m:t>
-            </m:r>
-          </m:sub>
-        </m:sSub>
-        <m:r>
-          <m:t>n</m:t>
-        </m:r>
-      </m:oMath>
-      <w:r>
-        <w:t xml:space="preserve"> </w:t>
-      </w:r>
-      <m:oMath>
-        <m:r>
-          <m:t>T</m:t>
-        </m:r>
-        <m:d>
-          <m:dPr>
-            <m:begChr m:val="("/>
-            <m:endChr m:val=")"/>
-            <m:sepChr m:val=""/>
-            <m:grow/>
-          </m:dPr>
-          <m:e>
-            <m:r>
-              <m:t>n</m:t>
-            </m:r>
-          </m:e>
-        </m:d>
-        <m:r>
-          <m:rPr>
-            <m:sty m:val="p"/>
-          </m:rPr>
-          <m:t>=</m:t>
-        </m:r>
-        <m:r>
-          <m:t>4</m:t>
-        </m:r>
-        <m:r>
-          <m:t>T</m:t>
-        </m:r>
-        <m:d>
-          <m:dPr>
-            <m:begChr m:val="("/>
-            <m:endChr m:val=")"/>
-            <m:sepChr m:val=""/>
-            <m:grow/>
-          </m:dPr>
-          <m:e>
-            <m:r>
-              <m:t>n</m:t>
-            </m:r>
-            <m:r>
-              <m:rPr>
-                <m:sty m:val="p"/>
-              </m:rPr>
-              <m:t>/</m:t>
-            </m:r>
-            <m:r>
-              <m:t>2</m:t>
-            </m:r>
-          </m:e>
-        </m:d>
-        <m:r>
-          <m:rPr>
-            <m:sty m:val="p"/>
-          </m:rPr>
-          <m:t>+</m:t>
-        </m:r>
-        <m:r>
-          <m:t>n</m:t>
-        </m:r>
-      </m:oMath>
-      <w:r>
-        <w:t xml:space="preserve"> </w:t>
-      </w:r>
-      <m:oMath>
-        <m:r>
-          <m:rPr>
-            <m:sty m:val="p"/>
-          </m:rPr>
-          <m:t>≤</m:t>
-        </m:r>
-        <m:r>
-          <m:t>4</m:t>
-        </m:r>
-        <m:d>
-          <m:dPr>
-            <m:begChr m:val="("/>
-            <m:endChr m:val=")"/>
-            <m:sepChr m:val=""/>
-            <m:grow/>
-          </m:dPr>
-          <m:e>
-            <m:sSub>
+      <m:oMathPara>
+        <m:oMathParaPr>
+          <m:jc m:val="center"/>
+        </m:oMathParaPr>
+        <m:oMath>
+          <m:m>
+            <m:mPr>
+              <m:baseJc m:val="center"/>
+              <m:plcHide m:val="1"/>
+              <m:mcs>
+                <m:mc>
+                  <m:mcPr>
+                    <m:mcJc m:val="right"/>
+                    <m:count m:val="1"/>
+                  </m:mcPr>
+                </m:mc>
+                <m:mc>
+                  <m:mcPr>
+                    <m:mcJc m:val="left"/>
+                    <m:count m:val="1"/>
+                  </m:mcPr>
+                </m:mc>
+              </m:mcs>
+            </m:mPr>
+            <m:mr>
               <m:e>
                 <m:r>
-                  <m:t>c</m:t>
-                </m:r>
-              </m:e>
-              <m:sub>
-                <m:r>
-                  <m:t>1</m:t>
-                </m:r>
-              </m:sub>
-            </m:sSub>
-            <m:sSup>
-              <m:e>
+                  <m:t>T</m:t>
+                </m:r>
                 <m:d>
                   <m:dPr>
                     <m:begChr m:val="("/>
@@ -5605,6 +4880,33 @@
                     <m:r>
                       <m:t>n</m:t>
                     </m:r>
+                  </m:e>
+                </m:d>
+              </m:e>
+              <m:e>
+                <m:r>
+                  <m:rPr>
+                    <m:sty m:val="p"/>
+                  </m:rPr>
+                  <m:t>=</m:t>
+                </m:r>
+                <m:r>
+                  <m:t>4</m:t>
+                </m:r>
+                <m:r>
+                  <m:t>T</m:t>
+                </m:r>
+                <m:d>
+                  <m:dPr>
+                    <m:begChr m:val="("/>
+                    <m:endChr m:val=")"/>
+                    <m:sepChr m:val=""/>
+                    <m:grow/>
+                  </m:dPr>
+                  <m:e>
+                    <m:r>
+                      <m:t>n</m:t>
+                    </m:r>
                     <m:r>
                       <m:rPr>
                         <m:sty m:val="p"/>
@@ -5616,193 +4918,190 @@
                     </m:r>
                   </m:e>
                 </m:d>
-              </m:e>
-              <m:sup>
-                <m:r>
-                  <m:t>2</m:t>
-                </m:r>
-              </m:sup>
-            </m:sSup>
-            <m:r>
-              <m:rPr>
-                <m:sty m:val="p"/>
-              </m:rPr>
-              <m:t>–</m:t>
-            </m:r>
-            <m:sSub>
-              <m:e>
-                <m:r>
-                  <m:t>c</m:t>
-                </m:r>
-              </m:e>
-              <m:sub>
-                <m:r>
-                  <m:t>2</m:t>
-                </m:r>
-              </m:sub>
-            </m:sSub>
-            <m:d>
-              <m:dPr>
-                <m:begChr m:val="("/>
-                <m:endChr m:val=")"/>
-                <m:sepChr m:val=""/>
-                <m:grow/>
-              </m:dPr>
-              <m:e>
-                <m:r>
-                  <m:t>n</m:t>
-                </m:r>
                 <m:r>
                   <m:rPr>
                     <m:sty m:val="p"/>
                   </m:rPr>
-                  <m:t>/</m:t>
-                </m:r>
-                <m:r>
-                  <m:t>2</m:t>
+                  <m:t>+</m:t>
+                </m:r>
+                <m:r>
+                  <m:t>n</m:t>
                 </m:r>
               </m:e>
-            </m:d>
-          </m:e>
-        </m:d>
-        <m:r>
-          <m:rPr>
-            <m:sty m:val="p"/>
-          </m:rPr>
-          <m:t>+</m:t>
-        </m:r>
-        <m:r>
-          <m:t>n</m:t>
-        </m:r>
-      </m:oMath>
+            </m:mr>
+            <m:mr>
+              <m:e/>
+              <m:e>
+                <m:r>
+                  <m:rPr>
+                    <m:sty m:val="p"/>
+                  </m:rPr>
+                  <m:t>≤</m:t>
+                </m:r>
+                <m:r>
+                  <m:t>4</m:t>
+                </m:r>
+                <m:r>
+                  <m:t>c</m:t>
+                </m:r>
+                <m:sSup>
+                  <m:e>
+                    <m:d>
+                      <m:dPr>
+                        <m:begChr m:val="("/>
+                        <m:endChr m:val=")"/>
+                        <m:sepChr m:val=""/>
+                        <m:grow/>
+                      </m:dPr>
+                      <m:e>
+                        <m:r>
+                          <m:t>n</m:t>
+                        </m:r>
+                        <m:r>
+                          <m:rPr>
+                            <m:sty m:val="p"/>
+                          </m:rPr>
+                          <m:t>/</m:t>
+                        </m:r>
+                        <m:r>
+                          <m:t>2</m:t>
+                        </m:r>
+                      </m:e>
+                    </m:d>
+                  </m:e>
+                  <m:sup>
+                    <m:r>
+                      <m:t>2</m:t>
+                    </m:r>
+                  </m:sup>
+                </m:sSup>
+                <m:r>
+                  <m:rPr>
+                    <m:sty m:val="p"/>
+                  </m:rPr>
+                  <m:t>+</m:t>
+                </m:r>
+                <m:r>
+                  <m:t>n</m:t>
+                </m:r>
+              </m:e>
+            </m:mr>
+            <m:mr>
+              <m:e/>
+              <m:e>
+                <m:r>
+                  <m:rPr>
+                    <m:sty m:val="p"/>
+                  </m:rPr>
+                  <m:t>=</m:t>
+                </m:r>
+                <m:r>
+                  <m:t>c</m:t>
+                </m:r>
+                <m:sSup>
+                  <m:e>
+                    <m:r>
+                      <m:t>n</m:t>
+                    </m:r>
+                  </m:e>
+                  <m:sup>
+                    <m:r>
+                      <m:t>2</m:t>
+                    </m:r>
+                  </m:sup>
+                </m:sSup>
+                <m:r>
+                  <m:rPr>
+                    <m:sty m:val="p"/>
+                  </m:rPr>
+                  <m:t>+</m:t>
+                </m:r>
+                <m:r>
+                  <m:t>n</m:t>
+                </m:r>
+              </m:e>
+            </m:mr>
+            <m:mr>
+              <m:e/>
+              <m:e>
+                <m:r>
+                  <m:rPr>
+                    <m:sty m:val="p"/>
+                  </m:rPr>
+                  <m:t>=</m:t>
+                </m:r>
+                <m:r>
+                  <m:t>O</m:t>
+                </m:r>
+                <m:d>
+                  <m:dPr>
+                    <m:begChr m:val="("/>
+                    <m:endChr m:val=")"/>
+                    <m:sepChr m:val=""/>
+                    <m:grow/>
+                  </m:dPr>
+                  <m:e>
+                    <m:r>
+                      <m:t>n</m:t>
+                    </m:r>
+                    <m:r>
+                      <m:t>2</m:t>
+                    </m:r>
+                  </m:e>
+                </m:d>
+                <m:r>
+                  <m:rPr>
+                    <m:sty m:val="p"/>
+                  </m:rPr>
+                  <m:t>⇐</m:t>
+                </m:r>
+                <m:r>
+                  <m:rPr>
+                    <m:nor/>
+                    <m:sty m:val="p"/>
+                  </m:rPr>
+                  <m:t> Wrong! We must prove exactly</m:t>
+                </m:r>
+              </m:e>
+            </m:mr>
+          </m:m>
+        </m:oMath>
+      </m:oMathPara>
+    </w:p>
+    <w:p>
+      <w:r>
+        <w:pict>
+          <v:rect style="width:0;height:1.5pt" o:hralign="center" o:hrstd="t" o:hr="t"/>
+        </w:pict>
+      </w:r>
+    </w:p>
+    <w:bookmarkEnd w:id="43"/>
+    <w:bookmarkStart w:id="44" w:name="example-a-tighter-upper-bound-3"/>
+    <w:p>
+      <w:pPr>
+        <w:pStyle w:val="Heading2"/>
+      </w:pPr>
+      <w:r>
+        <w:t xml:space="preserve">Example: A tighter upper bound? (3)</w:t>
+      </w:r>
+    </w:p>
+    <w:p>
+      <w:pPr>
+        <w:pStyle w:val="FirstParagraph"/>
+      </w:pPr>
+      <w:r>
+        <w:rPr>
+          <w:bCs/>
+          <w:b/>
+        </w:rPr>
+        <w:t xml:space="preserve">Original recurrence:</w:t>
+      </w:r>
       <w:r>
         <w:t xml:space="preserve"> </w:t>
       </w:r>
       <m:oMath>
         <m:r>
-          <m:rPr>
-            <m:sty m:val="p"/>
-          </m:rPr>
-          <m:t>=</m:t>
-        </m:r>
-        <m:sSub>
-          <m:e>
-            <m:r>
-              <m:t>c</m:t>
-            </m:r>
-          </m:e>
-          <m:sub>
-            <m:r>
-              <m:t>1</m:t>
-            </m:r>
-          </m:sub>
-        </m:sSub>
-        <m:sSup>
-          <m:e>
-            <m:r>
-              <m:t>n</m:t>
-            </m:r>
-          </m:e>
-          <m:sup>
-            <m:r>
-              <m:t>2</m:t>
-            </m:r>
-          </m:sup>
-        </m:sSup>
-        <m:r>
-          <m:rPr>
-            <m:sty m:val="p"/>
-          </m:rPr>
-          <m:t>–</m:t>
-        </m:r>
-        <m:r>
-          <m:t>2</m:t>
-        </m:r>
-        <m:sSub>
-          <m:e>
-            <m:r>
-              <m:t>c</m:t>
-            </m:r>
-          </m:e>
-          <m:sub>
-            <m:r>
-              <m:t>2</m:t>
-            </m:r>
-          </m:sub>
-        </m:sSub>
-        <m:r>
-          <m:t>n</m:t>
-        </m:r>
-        <m:r>
-          <m:rPr>
-            <m:sty m:val="p"/>
-          </m:rPr>
-          <m:t>+</m:t>
-        </m:r>
-        <m:r>
-          <m:t>n</m:t>
-        </m:r>
-      </m:oMath>
-      <w:r>
-        <w:t xml:space="preserve"> </w:t>
-      </w:r>
-      <m:oMath>
-        <m:r>
-          <m:rPr>
-            <m:sty m:val="p"/>
-          </m:rPr>
-          <m:t>=</m:t>
-        </m:r>
-        <m:sSub>
-          <m:e>
-            <m:r>
-              <m:t>c</m:t>
-            </m:r>
-          </m:e>
-          <m:sub>
-            <m:r>
-              <m:t>1</m:t>
-            </m:r>
-          </m:sub>
-        </m:sSub>
-        <m:sSup>
-          <m:e>
-            <m:r>
-              <m:t>n</m:t>
-            </m:r>
-          </m:e>
-          <m:sup>
-            <m:r>
-              <m:t>2</m:t>
-            </m:r>
-          </m:sup>
-        </m:sSup>
-        <m:r>
-          <m:rPr>
-            <m:sty m:val="p"/>
-          </m:rPr>
-          <m:t>–</m:t>
-        </m:r>
-        <m:sSub>
-          <m:e>
-            <m:r>
-              <m:t>c</m:t>
-            </m:r>
-          </m:e>
-          <m:sub>
-            <m:r>
-              <m:t>2</m:t>
-            </m:r>
-          </m:sub>
-        </m:sSub>
-        <m:r>
-          <m:t>n</m:t>
-        </m:r>
-        <m:r>
-          <m:rPr>
-            <m:sty m:val="p"/>
-          </m:rPr>
-          <m:t>–</m:t>
+          <m:t>T</m:t>
         </m:r>
         <m:d>
           <m:dPr>
@@ -5812,101 +5111,22 @@
             <m:grow/>
           </m:dPr>
           <m:e>
-            <m:sSub>
-              <m:e>
-                <m:r>
-                  <m:t>c</m:t>
-                </m:r>
-              </m:e>
-              <m:sub>
-                <m:r>
-                  <m:t>2</m:t>
-                </m:r>
-              </m:sub>
-            </m:sSub>
             <m:r>
               <m:t>n</m:t>
             </m:r>
-            <m:r>
-              <m:rPr>
-                <m:sty m:val="p"/>
-              </m:rPr>
-              <m:t>–</m:t>
-            </m:r>
-            <m:r>
-              <m:t>n</m:t>
-            </m:r>
           </m:e>
         </m:d>
-      </m:oMath>
-      <w:r>
-        <w:t xml:space="preserve"> </w:t>
-      </w:r>
-      <m:oMath>
-        <m:r>
-          <m:rPr>
-            <m:sty m:val="p"/>
-          </m:rPr>
-          <m:t>≤</m:t>
-        </m:r>
-        <m:sSub>
-          <m:e>
-            <m:r>
-              <m:t>c</m:t>
-            </m:r>
-          </m:e>
-          <m:sub>
-            <m:r>
-              <m:t>1</m:t>
-            </m:r>
-          </m:sub>
-        </m:sSub>
-        <m:sSup>
-          <m:e>
-            <m:r>
-              <m:t>n</m:t>
-            </m:r>
-          </m:e>
-          <m:sup>
-            <m:r>
-              <m:t>2</m:t>
-            </m:r>
-          </m:sup>
-        </m:sSup>
-        <m:r>
-          <m:rPr>
-            <m:sty m:val="p"/>
-          </m:rPr>
-          <m:t>–</m:t>
-        </m:r>
-        <m:sSub>
-          <m:e>
-            <m:r>
-              <m:t>c</m:t>
-            </m:r>
-          </m:e>
-          <m:sub>
-            <m:r>
-              <m:t>2</m:t>
-            </m:r>
-          </m:sub>
-        </m:sSub>
-        <m:r>
-          <m:t>n</m:t>
-        </m:r>
-      </m:oMath>
-      <w:r>
-        <w:t xml:space="preserve"> </w:t>
-      </w:r>
-      <w:r>
-        <w:t xml:space="preserve">for</w:t>
-      </w:r>
-      <w:r>
-        <w:t xml:space="preserve"> </w:t>
-      </w:r>
-      <m:oMath>
-        <m:r>
-          <m:t>n</m:t>
+        <m:r>
+          <m:rPr>
+            <m:sty m:val="p"/>
+          </m:rPr>
+          <m:t>=</m:t>
+        </m:r>
+        <m:r>
+          <m:t>4</m:t>
+        </m:r>
+        <m:r>
+          <m:t>T</m:t>
         </m:r>
         <m:d>
           <m:dPr>
@@ -5916,26 +5136,17 @@
             <m:grow/>
           </m:dPr>
           <m:e>
-            <m:sSub>
-              <m:e>
-                <m:r>
-                  <m:t>c</m:t>
-                </m:r>
-              </m:e>
-              <m:sub>
-                <m:r>
-                  <m:t>2</m:t>
-                </m:r>
-              </m:sub>
-            </m:sSub>
+            <m:r>
+              <m:t>n</m:t>
+            </m:r>
             <m:r>
               <m:rPr>
                 <m:sty m:val="p"/>
               </m:rPr>
-              <m:t>–</m:t>
-            </m:r>
-            <m:r>
-              <m:t>1</m:t>
+              <m:t>/</m:t>
+            </m:r>
+            <m:r>
+              <m:t>2</m:t>
             </m:r>
           </m:e>
         </m:d>
@@ -5943,38 +5154,274 @@
           <m:rPr>
             <m:sty m:val="p"/>
           </m:rPr>
-          <m:t>≥</m:t>
-        </m:r>
-        <m:r>
-          <m:t>0</m:t>
+          <m:t>+</m:t>
+        </m:r>
+        <m:r>
+          <m:t>n</m:t>
         </m:r>
       </m:oMath>
       <w:r>
         <w:t xml:space="preserve"> </w:t>
       </w:r>
       <w:r>
-        <w:t xml:space="preserve">choose</w:t>
+        <w:rPr>
+          <w:bCs/>
+          <w:b/>
+        </w:rPr>
+        <w:t xml:space="preserve">Ind. hyp:</w:t>
+      </w:r>
+      <w:r>
+        <w:t xml:space="preserve"> </w:t>
+      </w:r>
+      <w:r>
+        <w:t xml:space="preserve">Assume that</w:t>
       </w:r>
       <w:r>
         <w:t xml:space="preserve"> </w:t>
       </w:r>
       <m:oMath>
         <m:r>
+          <m:t>T</m:t>
+        </m:r>
+        <m:d>
+          <m:dPr>
+            <m:begChr m:val="("/>
+            <m:endChr m:val=")"/>
+            <m:sepChr m:val=""/>
+            <m:grow/>
+          </m:dPr>
+          <m:e>
+            <m:r>
+              <m:t>k</m:t>
+            </m:r>
+          </m:e>
+        </m:d>
+        <m:r>
+          <m:rPr>
+            <m:sty m:val="p"/>
+          </m:rPr>
+          <m:t>≤</m:t>
+        </m:r>
+        <m:r>
           <m:t>c</m:t>
         </m:r>
-        <m:r>
-          <m:t>2</m:t>
-        </m:r>
-        <m:r>
-          <m:rPr>
-            <m:sty m:val="p"/>
-          </m:rPr>
-          <m:t>≥</m:t>
-        </m:r>
-        <m:r>
-          <m:t>1</m:t>
-        </m:r>
+        <m:sSup>
+          <m:e>
+            <m:r>
+              <m:t>k</m:t>
+            </m:r>
+          </m:e>
+          <m:sup>
+            <m:r>
+              <m:t>2</m:t>
+            </m:r>
+          </m:sup>
+        </m:sSup>
       </m:oMath>
+      <w:r>
+        <w:t xml:space="preserve"> </w:t>
+      </w:r>
+      <w:r>
+        <w:t xml:space="preserve">for</w:t>
+      </w:r>
+      <w:r>
+        <w:t xml:space="preserve"> </w:t>
+      </w:r>
+      <m:oMath>
+        <m:r>
+          <m:t>k</m:t>
+        </m:r>
+        <m:r>
+          <m:rPr>
+            <m:sty m:val="p"/>
+          </m:rPr>
+          <m:t>&lt;</m:t>
+        </m:r>
+        <m:r>
+          <m:t>n</m:t>
+        </m:r>
+      </m:oMath>
+      <w:r>
+        <w:t xml:space="preserve"> </w:t>
+      </w:r>
+      <w:r>
+        <w:rPr>
+          <w:bCs/>
+          <w:b/>
+        </w:rPr>
+        <w:t xml:space="preserve">Prove the general case:</w:t>
+      </w:r>
+      <w:r>
+        <w:t xml:space="preserve"> </w:t>
+      </w:r>
+      <m:oMath>
+        <m:r>
+          <m:t>T</m:t>
+        </m:r>
+        <m:d>
+          <m:dPr>
+            <m:begChr m:val="("/>
+            <m:endChr m:val=")"/>
+            <m:sepChr m:val=""/>
+            <m:grow/>
+          </m:dPr>
+          <m:e>
+            <m:r>
+              <m:t>n</m:t>
+            </m:r>
+          </m:e>
+        </m:d>
+        <m:r>
+          <m:rPr>
+            <m:sty m:val="p"/>
+          </m:rPr>
+          <m:t>≤</m:t>
+        </m:r>
+        <m:r>
+          <m:t>c</m:t>
+        </m:r>
+        <m:sSup>
+          <m:e>
+            <m:r>
+              <m:t>n</m:t>
+            </m:r>
+          </m:e>
+          <m:sup>
+            <m:r>
+              <m:t>2</m:t>
+            </m:r>
+          </m:sup>
+        </m:sSup>
+      </m:oMath>
+    </w:p>
+    <w:p>
+      <w:pPr>
+        <w:numPr>
+          <w:ilvl w:val="0"/>
+          <w:numId w:val="1025"/>
+        </w:numPr>
+        <w:pStyle w:val="Compact"/>
+      </w:pPr>
+      <w:r>
+        <w:t xml:space="preserve">So far, we have:</w:t>
+      </w:r>
+      <w:r>
+        <w:t xml:space="preserve"> </w:t>
+      </w:r>
+      <m:oMath>
+        <m:r>
+          <m:t>T</m:t>
+        </m:r>
+        <m:d>
+          <m:dPr>
+            <m:begChr m:val="("/>
+            <m:endChr m:val=")"/>
+            <m:sepChr m:val=""/>
+            <m:grow/>
+          </m:dPr>
+          <m:e>
+            <m:r>
+              <m:t>n</m:t>
+            </m:r>
+          </m:e>
+        </m:d>
+        <m:r>
+          <m:rPr>
+            <m:sty m:val="p"/>
+          </m:rPr>
+          <m:t>≤</m:t>
+        </m:r>
+        <m:r>
+          <m:t>c</m:t>
+        </m:r>
+        <m:sSup>
+          <m:e>
+            <m:r>
+              <m:t>n</m:t>
+            </m:r>
+          </m:e>
+          <m:sup>
+            <m:r>
+              <m:t>2</m:t>
+            </m:r>
+          </m:sup>
+        </m:sSup>
+        <m:r>
+          <m:rPr>
+            <m:sty m:val="p"/>
+          </m:rPr>
+          <m:t>+</m:t>
+        </m:r>
+        <m:r>
+          <m:t>n</m:t>
+        </m:r>
+      </m:oMath>
+    </w:p>
+    <w:p>
+      <w:pPr>
+        <w:numPr>
+          <w:ilvl w:val="0"/>
+          <w:numId w:val="1025"/>
+        </w:numPr>
+        <w:pStyle w:val="Compact"/>
+      </w:pPr>
+      <w:r>
+        <w:t xml:space="preserve">No matter which positive c value we choose, this does not show that</w:t>
+      </w:r>
+      <w:r>
+        <w:t xml:space="preserve"> </w:t>
+      </w:r>
+      <m:oMath>
+        <m:r>
+          <m:t>T</m:t>
+        </m:r>
+        <m:d>
+          <m:dPr>
+            <m:begChr m:val="("/>
+            <m:endChr m:val=")"/>
+            <m:sepChr m:val=""/>
+            <m:grow/>
+          </m:dPr>
+          <m:e>
+            <m:r>
+              <m:t>n</m:t>
+            </m:r>
+          </m:e>
+        </m:d>
+        <m:r>
+          <m:rPr>
+            <m:sty m:val="p"/>
+          </m:rPr>
+          <m:t>≤</m:t>
+        </m:r>
+        <m:r>
+          <m:t>c</m:t>
+        </m:r>
+        <m:sSup>
+          <m:e>
+            <m:r>
+              <m:t>n</m:t>
+            </m:r>
+          </m:e>
+          <m:sup>
+            <m:r>
+              <m:t>2</m:t>
+            </m:r>
+          </m:sup>
+        </m:sSup>
+      </m:oMath>
+    </w:p>
+    <w:p>
+      <w:pPr>
+        <w:numPr>
+          <w:ilvl w:val="0"/>
+          <w:numId w:val="1025"/>
+        </w:numPr>
+        <w:pStyle w:val="Compact"/>
+      </w:pPr>
+      <w:r>
+        <w:t xml:space="preserve">Proof failed?</w:t>
+      </w:r>
     </w:p>
     <w:p>
       <w:r>
@@ -5983,14 +5430,1080 @@
         </w:pict>
       </w:r>
     </w:p>
+    <w:bookmarkEnd w:id="44"/>
+    <w:bookmarkStart w:id="45" w:name="example-a-tighter-upper-bound-4"/>
+    <w:p>
+      <w:pPr>
+        <w:pStyle w:val="Heading2"/>
+      </w:pPr>
+      <w:r>
+        <w:t xml:space="preserve">Example: A tighter upper bound? (4)</w:t>
+      </w:r>
+    </w:p>
+    <w:p>
+      <w:pPr>
+        <w:numPr>
+          <w:ilvl w:val="0"/>
+          <w:numId w:val="1026"/>
+        </w:numPr>
+      </w:pPr>
+      <w:r>
+        <w:t xml:space="preserve">What was the problem?</w:t>
+      </w:r>
+    </w:p>
+    <w:p>
+      <w:pPr>
+        <w:numPr>
+          <w:ilvl w:val="1"/>
+          <w:numId w:val="1027"/>
+        </w:numPr>
+        <w:pStyle w:val="Compact"/>
+      </w:pPr>
+      <w:r>
+        <w:t xml:space="preserve">The inductive hypothesis was not strong enough</w:t>
+      </w:r>
+    </w:p>
+    <w:p>
+      <w:pPr>
+        <w:numPr>
+          <w:ilvl w:val="0"/>
+          <w:numId w:val="1026"/>
+        </w:numPr>
+      </w:pPr>
+      <w:r>
+        <w:rPr>
+          <w:bCs/>
+          <w:b/>
+        </w:rPr>
+        <w:t xml:space="preserve">Idea:</w:t>
+      </w:r>
+      <w:r>
+        <w:t xml:space="preserve"> </w:t>
+      </w:r>
+      <w:r>
+        <w:t xml:space="preserve">Start with a stronger inductive hypothesis</w:t>
+      </w:r>
+    </w:p>
+    <w:p>
+      <w:pPr>
+        <w:numPr>
+          <w:ilvl w:val="1"/>
+          <w:numId w:val="1028"/>
+        </w:numPr>
+        <w:pStyle w:val="Compact"/>
+      </w:pPr>
+      <w:r>
+        <w:t xml:space="preserve">Subtract a low-order term</w:t>
+      </w:r>
+    </w:p>
+    <w:p>
+      <w:pPr>
+        <w:numPr>
+          <w:ilvl w:val="0"/>
+          <w:numId w:val="1026"/>
+        </w:numPr>
+      </w:pPr>
+      <w:r>
+        <w:rPr>
+          <w:bCs/>
+          <w:b/>
+        </w:rPr>
+        <w:t xml:space="preserve">Inductive hypothesis:</w:t>
+      </w:r>
+      <w:r>
+        <w:t xml:space="preserve"> </w:t>
+      </w:r>
+      <m:oMath>
+        <m:r>
+          <m:t>T</m:t>
+        </m:r>
+        <m:d>
+          <m:dPr>
+            <m:begChr m:val="("/>
+            <m:endChr m:val=")"/>
+            <m:sepChr m:val=""/>
+            <m:grow/>
+          </m:dPr>
+          <m:e>
+            <m:r>
+              <m:t>k</m:t>
+            </m:r>
+          </m:e>
+        </m:d>
+        <m:r>
+          <m:rPr>
+            <m:sty m:val="p"/>
+          </m:rPr>
+          <m:t>≤</m:t>
+        </m:r>
+        <m:sSub>
+          <m:e>
+            <m:r>
+              <m:t>c</m:t>
+            </m:r>
+          </m:e>
+          <m:sub>
+            <m:r>
+              <m:t>1</m:t>
+            </m:r>
+          </m:sub>
+        </m:sSub>
+        <m:sSup>
+          <m:e>
+            <m:r>
+              <m:t>k</m:t>
+            </m:r>
+          </m:e>
+          <m:sup>
+            <m:r>
+              <m:t>2</m:t>
+            </m:r>
+          </m:sup>
+        </m:sSup>
+        <m:r>
+          <m:rPr>
+            <m:sty m:val="p"/>
+          </m:rPr>
+          <m:t>–</m:t>
+        </m:r>
+        <m:sSub>
+          <m:e>
+            <m:r>
+              <m:t>c</m:t>
+            </m:r>
+          </m:e>
+          <m:sub>
+            <m:r>
+              <m:t>2</m:t>
+            </m:r>
+          </m:sub>
+        </m:sSub>
+        <m:r>
+          <m:t>k</m:t>
+        </m:r>
+      </m:oMath>
+      <w:r>
+        <w:t xml:space="preserve"> </w:t>
+      </w:r>
+      <w:r>
+        <w:t xml:space="preserve">for</w:t>
+      </w:r>
+      <w:r>
+        <w:t xml:space="preserve"> </w:t>
+      </w:r>
+      <m:oMath>
+        <m:r>
+          <m:t>k</m:t>
+        </m:r>
+        <m:r>
+          <m:rPr>
+            <m:sty m:val="p"/>
+          </m:rPr>
+          <m:t>&lt;</m:t>
+        </m:r>
+        <m:r>
+          <m:t>n</m:t>
+        </m:r>
+      </m:oMath>
+    </w:p>
+    <w:p>
+      <w:pPr>
+        <w:numPr>
+          <w:ilvl w:val="0"/>
+          <w:numId w:val="1026"/>
+        </w:numPr>
+      </w:pPr>
+      <w:r>
+        <w:rPr>
+          <w:bCs/>
+          <w:b/>
+        </w:rPr>
+        <w:t xml:space="preserve">Prove the general case:</w:t>
+      </w:r>
+      <w:r>
+        <w:t xml:space="preserve"> </w:t>
+      </w:r>
+      <m:oMath>
+        <m:r>
+          <m:t>T</m:t>
+        </m:r>
+        <m:d>
+          <m:dPr>
+            <m:begChr m:val="("/>
+            <m:endChr m:val=")"/>
+            <m:sepChr m:val=""/>
+            <m:grow/>
+          </m:dPr>
+          <m:e>
+            <m:r>
+              <m:t>n</m:t>
+            </m:r>
+          </m:e>
+        </m:d>
+        <m:r>
+          <m:rPr>
+            <m:sty m:val="p"/>
+          </m:rPr>
+          <m:t>≤</m:t>
+        </m:r>
+        <m:sSub>
+          <m:e>
+            <m:r>
+              <m:t>c</m:t>
+            </m:r>
+          </m:e>
+          <m:sub>
+            <m:r>
+              <m:t>1</m:t>
+            </m:r>
+          </m:sub>
+        </m:sSub>
+        <m:sSup>
+          <m:e>
+            <m:r>
+              <m:t>n</m:t>
+            </m:r>
+          </m:e>
+          <m:sup>
+            <m:r>
+              <m:t>2</m:t>
+            </m:r>
+          </m:sup>
+        </m:sSup>
+        <m:r>
+          <m:rPr>
+            <m:sty m:val="p"/>
+          </m:rPr>
+          <m:t>−</m:t>
+        </m:r>
+        <m:sSub>
+          <m:e>
+            <m:r>
+              <m:t>c</m:t>
+            </m:r>
+          </m:e>
+          <m:sub>
+            <m:r>
+              <m:t>2</m:t>
+            </m:r>
+          </m:sub>
+        </m:sSub>
+        <m:r>
+          <m:t>n</m:t>
+        </m:r>
+      </m:oMath>
+    </w:p>
+    <w:p>
+      <w:r>
+        <w:pict>
+          <v:rect style="width:0;height:1.5pt" o:hralign="center" o:hrstd="t" o:hr="t"/>
+        </w:pict>
+      </w:r>
+    </w:p>
+    <w:bookmarkEnd w:id="45"/>
+    <w:bookmarkStart w:id="46" w:name="example-a-tighter-upper-bound-5"/>
+    <w:p>
+      <w:pPr>
+        <w:pStyle w:val="Heading2"/>
+      </w:pPr>
+      <w:r>
+        <w:t xml:space="preserve">Example: A tighter upper bound? (5)</w:t>
+      </w:r>
+    </w:p>
+    <w:p>
+      <w:pPr>
+        <w:pStyle w:val="FirstParagraph"/>
+      </w:pPr>
+      <w:r>
+        <w:rPr>
+          <w:bCs/>
+          <w:b/>
+        </w:rPr>
+        <w:t xml:space="preserve">Original recurrence:</w:t>
+      </w:r>
+      <w:r>
+        <w:t xml:space="preserve"> </w:t>
+      </w:r>
+      <m:oMath>
+        <m:r>
+          <m:t>T</m:t>
+        </m:r>
+        <m:d>
+          <m:dPr>
+            <m:begChr m:val="("/>
+            <m:endChr m:val=")"/>
+            <m:sepChr m:val=""/>
+            <m:grow/>
+          </m:dPr>
+          <m:e>
+            <m:r>
+              <m:t>n</m:t>
+            </m:r>
+          </m:e>
+        </m:d>
+        <m:r>
+          <m:rPr>
+            <m:sty m:val="p"/>
+          </m:rPr>
+          <m:t>=</m:t>
+        </m:r>
+        <m:r>
+          <m:t>4</m:t>
+        </m:r>
+        <m:r>
+          <m:t>T</m:t>
+        </m:r>
+        <m:d>
+          <m:dPr>
+            <m:begChr m:val="("/>
+            <m:endChr m:val=")"/>
+            <m:sepChr m:val=""/>
+            <m:grow/>
+          </m:dPr>
+          <m:e>
+            <m:r>
+              <m:t>n</m:t>
+            </m:r>
+            <m:r>
+              <m:rPr>
+                <m:sty m:val="p"/>
+              </m:rPr>
+              <m:t>/</m:t>
+            </m:r>
+            <m:r>
+              <m:t>2</m:t>
+            </m:r>
+          </m:e>
+        </m:d>
+        <m:r>
+          <m:rPr>
+            <m:sty m:val="p"/>
+          </m:rPr>
+          <m:t>+</m:t>
+        </m:r>
+        <m:r>
+          <m:t>n</m:t>
+        </m:r>
+      </m:oMath>
+    </w:p>
+    <w:p>
+      <w:pPr>
+        <w:pStyle w:val="BodyText"/>
+      </w:pPr>
+      <w:r>
+        <w:rPr>
+          <w:bCs/>
+          <w:b/>
+        </w:rPr>
+        <w:t xml:space="preserve">Ind. hyp:</w:t>
+      </w:r>
+      <w:r>
+        <w:t xml:space="preserve"> </w:t>
+      </w:r>
+      <w:r>
+        <w:t xml:space="preserve">Assume that</w:t>
+      </w:r>
+      <w:r>
+        <w:t xml:space="preserve"> </w:t>
+      </w:r>
+      <m:oMath>
+        <m:r>
+          <m:t>T</m:t>
+        </m:r>
+        <m:d>
+          <m:dPr>
+            <m:begChr m:val="("/>
+            <m:endChr m:val=")"/>
+            <m:sepChr m:val=""/>
+            <m:grow/>
+          </m:dPr>
+          <m:e>
+            <m:r>
+              <m:t>k</m:t>
+            </m:r>
+          </m:e>
+        </m:d>
+        <m:r>
+          <m:rPr>
+            <m:sty m:val="p"/>
+          </m:rPr>
+          <m:t>≤</m:t>
+        </m:r>
+        <m:sSub>
+          <m:e>
+            <m:r>
+              <m:t>c</m:t>
+            </m:r>
+          </m:e>
+          <m:sub>
+            <m:r>
+              <m:t>1</m:t>
+            </m:r>
+          </m:sub>
+        </m:sSub>
+        <m:sSup>
+          <m:e>
+            <m:r>
+              <m:t>k</m:t>
+            </m:r>
+          </m:e>
+          <m:sup>
+            <m:r>
+              <m:t>2</m:t>
+            </m:r>
+          </m:sup>
+        </m:sSup>
+        <m:r>
+          <m:rPr>
+            <m:sty m:val="p"/>
+          </m:rPr>
+          <m:t>–</m:t>
+        </m:r>
+        <m:sSub>
+          <m:e>
+            <m:r>
+              <m:t>c</m:t>
+            </m:r>
+          </m:e>
+          <m:sub>
+            <m:r>
+              <m:t>2</m:t>
+            </m:r>
+          </m:sub>
+        </m:sSub>
+        <m:r>
+          <m:t>k</m:t>
+        </m:r>
+      </m:oMath>
+      <w:r>
+        <w:t xml:space="preserve"> </w:t>
+      </w:r>
+      <w:r>
+        <w:t xml:space="preserve">for</w:t>
+      </w:r>
+      <w:r>
+        <w:t xml:space="preserve"> </w:t>
+      </w:r>
+      <m:oMath>
+        <m:r>
+          <m:t>k</m:t>
+        </m:r>
+        <m:r>
+          <m:rPr>
+            <m:sty m:val="p"/>
+          </m:rPr>
+          <m:t>&lt;</m:t>
+        </m:r>
+        <m:r>
+          <m:t>n</m:t>
+        </m:r>
+      </m:oMath>
+    </w:p>
+    <w:p>
+      <w:pPr>
+        <w:pStyle w:val="BodyText"/>
+      </w:pPr>
+      <w:r>
+        <w:t xml:space="preserve">Prove the general case:</w:t>
+      </w:r>
+      <w:r>
+        <w:t xml:space="preserve"> </w:t>
+      </w:r>
+      <m:oMath>
+        <m:r>
+          <m:t>T</m:t>
+        </m:r>
+        <m:d>
+          <m:dPr>
+            <m:begChr m:val="("/>
+            <m:endChr m:val=")"/>
+            <m:sepChr m:val=""/>
+            <m:grow/>
+          </m:dPr>
+          <m:e>
+            <m:r>
+              <m:t>n</m:t>
+            </m:r>
+          </m:e>
+        </m:d>
+        <m:r>
+          <m:rPr>
+            <m:sty m:val="p"/>
+          </m:rPr>
+          <m:t>≤</m:t>
+        </m:r>
+        <m:sSub>
+          <m:e>
+            <m:r>
+              <m:t>c</m:t>
+            </m:r>
+          </m:e>
+          <m:sub>
+            <m:r>
+              <m:t>1</m:t>
+            </m:r>
+          </m:sub>
+        </m:sSub>
+        <m:sSup>
+          <m:e>
+            <m:r>
+              <m:t>n</m:t>
+            </m:r>
+          </m:e>
+          <m:sup>
+            <m:r>
+              <m:t>2</m:t>
+            </m:r>
+          </m:sup>
+        </m:sSup>
+        <m:r>
+          <m:rPr>
+            <m:sty m:val="p"/>
+          </m:rPr>
+          <m:t>–</m:t>
+        </m:r>
+        <m:sSub>
+          <m:e>
+            <m:r>
+              <m:t>c</m:t>
+            </m:r>
+          </m:e>
+          <m:sub>
+            <m:r>
+              <m:t>2</m:t>
+            </m:r>
+          </m:sub>
+        </m:sSub>
+        <m:r>
+          <m:t>n</m:t>
+        </m:r>
+      </m:oMath>
+    </w:p>
+    <w:p>
+      <w:pPr>
+        <w:pStyle w:val="BodyText"/>
+      </w:pPr>
+      <m:oMathPara>
+        <m:oMathParaPr>
+          <m:jc m:val="center"/>
+        </m:oMathParaPr>
+        <m:oMath>
+          <m:m>
+            <m:mPr>
+              <m:baseJc m:val="center"/>
+              <m:plcHide m:val="1"/>
+              <m:mcs>
+                <m:mc>
+                  <m:mcPr>
+                    <m:mcJc m:val="right"/>
+                    <m:count m:val="1"/>
+                  </m:mcPr>
+                </m:mc>
+                <m:mc>
+                  <m:mcPr>
+                    <m:mcJc m:val="left"/>
+                    <m:count m:val="1"/>
+                  </m:mcPr>
+                </m:mc>
+              </m:mcs>
+            </m:mPr>
+            <m:mr>
+              <m:e>
+                <m:r>
+                  <m:t>T</m:t>
+                </m:r>
+                <m:d>
+                  <m:dPr>
+                    <m:begChr m:val="("/>
+                    <m:endChr m:val=")"/>
+                    <m:sepChr m:val=""/>
+                    <m:grow/>
+                  </m:dPr>
+                  <m:e>
+                    <m:r>
+                      <m:t>n</m:t>
+                    </m:r>
+                  </m:e>
+                </m:d>
+              </m:e>
+              <m:e>
+                <m:r>
+                  <m:rPr>
+                    <m:sty m:val="p"/>
+                  </m:rPr>
+                  <m:t>=</m:t>
+                </m:r>
+                <m:r>
+                  <m:t>4</m:t>
+                </m:r>
+                <m:r>
+                  <m:t>T</m:t>
+                </m:r>
+                <m:d>
+                  <m:dPr>
+                    <m:begChr m:val="("/>
+                    <m:endChr m:val=")"/>
+                    <m:sepChr m:val=""/>
+                    <m:grow/>
+                  </m:dPr>
+                  <m:e>
+                    <m:r>
+                      <m:t>n</m:t>
+                    </m:r>
+                    <m:r>
+                      <m:rPr>
+                        <m:sty m:val="p"/>
+                      </m:rPr>
+                      <m:t>/</m:t>
+                    </m:r>
+                    <m:r>
+                      <m:t>2</m:t>
+                    </m:r>
+                  </m:e>
+                </m:d>
+                <m:r>
+                  <m:rPr>
+                    <m:sty m:val="p"/>
+                  </m:rPr>
+                  <m:t>+</m:t>
+                </m:r>
+                <m:r>
+                  <m:t>n</m:t>
+                </m:r>
+              </m:e>
+            </m:mr>
+            <m:mr>
+              <m:e/>
+              <m:e>
+                <m:r>
+                  <m:rPr>
+                    <m:sty m:val="p"/>
+                  </m:rPr>
+                  <m:t>≤</m:t>
+                </m:r>
+                <m:r>
+                  <m:t>4</m:t>
+                </m:r>
+                <m:d>
+                  <m:dPr>
+                    <m:begChr m:val="("/>
+                    <m:endChr m:val=")"/>
+                    <m:sepChr m:val=""/>
+                    <m:grow/>
+                  </m:dPr>
+                  <m:e>
+                    <m:sSub>
+                      <m:e>
+                        <m:r>
+                          <m:t>c</m:t>
+                        </m:r>
+                      </m:e>
+                      <m:sub>
+                        <m:r>
+                          <m:t>1</m:t>
+                        </m:r>
+                      </m:sub>
+                    </m:sSub>
+                    <m:sSup>
+                      <m:e>
+                        <m:d>
+                          <m:dPr>
+                            <m:begChr m:val="("/>
+                            <m:endChr m:val=")"/>
+                            <m:sepChr m:val=""/>
+                            <m:grow/>
+                          </m:dPr>
+                          <m:e>
+                            <m:r>
+                              <m:t>n</m:t>
+                            </m:r>
+                            <m:r>
+                              <m:rPr>
+                                <m:sty m:val="p"/>
+                              </m:rPr>
+                              <m:t>/</m:t>
+                            </m:r>
+                            <m:r>
+                              <m:t>2</m:t>
+                            </m:r>
+                          </m:e>
+                        </m:d>
+                      </m:e>
+                      <m:sup>
+                        <m:r>
+                          <m:t>2</m:t>
+                        </m:r>
+                      </m:sup>
+                    </m:sSup>
+                    <m:r>
+                      <m:rPr>
+                        <m:sty m:val="p"/>
+                      </m:rPr>
+                      <m:t>–</m:t>
+                    </m:r>
+                    <m:sSub>
+                      <m:e>
+                        <m:r>
+                          <m:t>c</m:t>
+                        </m:r>
+                      </m:e>
+                      <m:sub>
+                        <m:r>
+                          <m:t>2</m:t>
+                        </m:r>
+                      </m:sub>
+                    </m:sSub>
+                    <m:d>
+                      <m:dPr>
+                        <m:begChr m:val="("/>
+                        <m:endChr m:val=")"/>
+                        <m:sepChr m:val=""/>
+                        <m:grow/>
+                      </m:dPr>
+                      <m:e>
+                        <m:r>
+                          <m:t>n</m:t>
+                        </m:r>
+                        <m:r>
+                          <m:rPr>
+                            <m:sty m:val="p"/>
+                          </m:rPr>
+                          <m:t>/</m:t>
+                        </m:r>
+                        <m:r>
+                          <m:t>2</m:t>
+                        </m:r>
+                      </m:e>
+                    </m:d>
+                  </m:e>
+                </m:d>
+                <m:r>
+                  <m:rPr>
+                    <m:sty m:val="p"/>
+                  </m:rPr>
+                  <m:t>+</m:t>
+                </m:r>
+                <m:r>
+                  <m:t>n</m:t>
+                </m:r>
+              </m:e>
+            </m:mr>
+            <m:mr>
+              <m:e/>
+              <m:e>
+                <m:r>
+                  <m:rPr>
+                    <m:sty m:val="p"/>
+                  </m:rPr>
+                  <m:t>=</m:t>
+                </m:r>
+                <m:sSub>
+                  <m:e>
+                    <m:r>
+                      <m:t>c</m:t>
+                    </m:r>
+                  </m:e>
+                  <m:sub>
+                    <m:r>
+                      <m:t>1</m:t>
+                    </m:r>
+                  </m:sub>
+                </m:sSub>
+                <m:sSup>
+                  <m:e>
+                    <m:r>
+                      <m:t>n</m:t>
+                    </m:r>
+                  </m:e>
+                  <m:sup>
+                    <m:r>
+                      <m:t>2</m:t>
+                    </m:r>
+                  </m:sup>
+                </m:sSup>
+                <m:r>
+                  <m:rPr>
+                    <m:sty m:val="p"/>
+                  </m:rPr>
+                  <m:t>–</m:t>
+                </m:r>
+                <m:r>
+                  <m:t>2</m:t>
+                </m:r>
+                <m:sSub>
+                  <m:e>
+                    <m:r>
+                      <m:t>c</m:t>
+                    </m:r>
+                  </m:e>
+                  <m:sub>
+                    <m:r>
+                      <m:t>2</m:t>
+                    </m:r>
+                  </m:sub>
+                </m:sSub>
+                <m:r>
+                  <m:t>n</m:t>
+                </m:r>
+                <m:r>
+                  <m:rPr>
+                    <m:sty m:val="p"/>
+                  </m:rPr>
+                  <m:t>+</m:t>
+                </m:r>
+                <m:r>
+                  <m:t>n</m:t>
+                </m:r>
+              </m:e>
+            </m:mr>
+            <m:mr>
+              <m:e/>
+              <m:e>
+                <m:r>
+                  <m:rPr>
+                    <m:sty m:val="p"/>
+                  </m:rPr>
+                  <m:t>=</m:t>
+                </m:r>
+                <m:sSub>
+                  <m:e>
+                    <m:r>
+                      <m:t>c</m:t>
+                    </m:r>
+                  </m:e>
+                  <m:sub>
+                    <m:r>
+                      <m:t>1</m:t>
+                    </m:r>
+                  </m:sub>
+                </m:sSub>
+                <m:sSup>
+                  <m:e>
+                    <m:r>
+                      <m:t>n</m:t>
+                    </m:r>
+                  </m:e>
+                  <m:sup>
+                    <m:r>
+                      <m:t>2</m:t>
+                    </m:r>
+                  </m:sup>
+                </m:sSup>
+                <m:r>
+                  <m:rPr>
+                    <m:sty m:val="p"/>
+                  </m:rPr>
+                  <m:t>–</m:t>
+                </m:r>
+                <m:sSub>
+                  <m:e>
+                    <m:r>
+                      <m:t>c</m:t>
+                    </m:r>
+                  </m:e>
+                  <m:sub>
+                    <m:r>
+                      <m:t>2</m:t>
+                    </m:r>
+                  </m:sub>
+                </m:sSub>
+                <m:r>
+                  <m:t>n</m:t>
+                </m:r>
+                <m:r>
+                  <m:rPr>
+                    <m:sty m:val="p"/>
+                  </m:rPr>
+                  <m:t>–</m:t>
+                </m:r>
+                <m:d>
+                  <m:dPr>
+                    <m:begChr m:val="("/>
+                    <m:endChr m:val=")"/>
+                    <m:sepChr m:val=""/>
+                    <m:grow/>
+                  </m:dPr>
+                  <m:e>
+                    <m:sSub>
+                      <m:e>
+                        <m:r>
+                          <m:t>c</m:t>
+                        </m:r>
+                      </m:e>
+                      <m:sub>
+                        <m:r>
+                          <m:t>2</m:t>
+                        </m:r>
+                      </m:sub>
+                    </m:sSub>
+                    <m:r>
+                      <m:t>n</m:t>
+                    </m:r>
+                    <m:r>
+                      <m:rPr>
+                        <m:sty m:val="p"/>
+                      </m:rPr>
+                      <m:t>–</m:t>
+                    </m:r>
+                    <m:r>
+                      <m:t>n</m:t>
+                    </m:r>
+                  </m:e>
+                </m:d>
+              </m:e>
+            </m:mr>
+            <m:mr>
+              <m:e/>
+              <m:e>
+                <m:r>
+                  <m:rPr>
+                    <m:sty m:val="p"/>
+                  </m:rPr>
+                  <m:t>≤</m:t>
+                </m:r>
+                <m:sSub>
+                  <m:e>
+                    <m:r>
+                      <m:t>c</m:t>
+                    </m:r>
+                  </m:e>
+                  <m:sub>
+                    <m:r>
+                      <m:t>1</m:t>
+                    </m:r>
+                  </m:sub>
+                </m:sSub>
+                <m:sSup>
+                  <m:e>
+                    <m:r>
+                      <m:t>n</m:t>
+                    </m:r>
+                  </m:e>
+                  <m:sup>
+                    <m:r>
+                      <m:t>2</m:t>
+                    </m:r>
+                  </m:sup>
+                </m:sSup>
+                <m:r>
+                  <m:rPr>
+                    <m:sty m:val="p"/>
+                  </m:rPr>
+                  <m:t>–</m:t>
+                </m:r>
+                <m:sSub>
+                  <m:e>
+                    <m:r>
+                      <m:t>c</m:t>
+                    </m:r>
+                  </m:e>
+                  <m:sub>
+                    <m:r>
+                      <m:t>2</m:t>
+                    </m:r>
+                  </m:sub>
+                </m:sSub>
+                <m:r>
+                  <m:t>n</m:t>
+                </m:r>
+                <m:r>
+                  <m:rPr>
+                    <m:nor/>
+                    <m:sty m:val="p"/>
+                  </m:rPr>
+                  <m:t> for </m:t>
+                </m:r>
+                <m:r>
+                  <m:t>n</m:t>
+                </m:r>
+                <m:d>
+                  <m:dPr>
+                    <m:begChr m:val="("/>
+                    <m:endChr m:val=")"/>
+                    <m:sepChr m:val=""/>
+                    <m:grow/>
+                  </m:dPr>
+                  <m:e>
+                    <m:sSub>
+                      <m:e>
+                        <m:r>
+                          <m:t>c</m:t>
+                        </m:r>
+                      </m:e>
+                      <m:sub>
+                        <m:r>
+                          <m:t>2</m:t>
+                        </m:r>
+                      </m:sub>
+                    </m:sSub>
+                    <m:r>
+                      <m:rPr>
+                        <m:sty m:val="p"/>
+                      </m:rPr>
+                      <m:t>–</m:t>
+                    </m:r>
+                    <m:r>
+                      <m:t>1</m:t>
+                    </m:r>
+                  </m:e>
+                </m:d>
+                <m:r>
+                  <m:rPr>
+                    <m:sty m:val="p"/>
+                  </m:rPr>
+                  <m:t>≥</m:t>
+                </m:r>
+                <m:r>
+                  <m:t>0</m:t>
+                </m:r>
+              </m:e>
+            </m:mr>
+            <m:mr>
+              <m:e/>
+              <m:e>
+                <m:r>
+                  <m:rPr>
+                    <m:nor/>
+                    <m:sty m:val="p"/>
+                  </m:rPr>
+                  <m:t>choose </m:t>
+                </m:r>
+                <m:r>
+                  <m:t>c</m:t>
+                </m:r>
+                <m:r>
+                  <m:t>2</m:t>
+                </m:r>
+                <m:r>
+                  <m:rPr>
+                    <m:sty m:val="p"/>
+                  </m:rPr>
+                  <m:t>≥</m:t>
+                </m:r>
+                <m:r>
+                  <m:t>1</m:t>
+                </m:r>
+              </m:e>
+            </m:mr>
+          </m:m>
+        </m:oMath>
+      </m:oMathPara>
+    </w:p>
+    <w:p>
+      <w:r>
+        <w:pict>
+          <v:rect style="width:0;height:1.5pt" o:hralign="center" o:hrstd="t" o:hr="t"/>
+        </w:pict>
+      </w:r>
+    </w:p>
     <w:bookmarkEnd w:id="46"/>
-    <w:bookmarkStart w:id="47" w:name="example-contd-4"/>
+    <w:bookmarkStart w:id="47" w:name="example-a-tighter-upper-bound-6"/>
     <w:p>
       <w:pPr>
         <w:pStyle w:val="Heading2"/>
       </w:pPr>
       <w:r>
-        <w:t xml:space="preserve">Example (cont’d)</w:t>
+        <w:t xml:space="preserve">Example: A tighter upper bound? (6)</w:t>
       </w:r>
     </w:p>
     <w:p>
@@ -6376,13 +6889,13 @@
       </w:r>
     </w:p>
     <w:bookmarkEnd w:id="47"/>
-    <w:bookmarkStart w:id="48" w:name="substitution-method-example-2"/>
+    <w:bookmarkStart w:id="48" w:name="substitution-method-example-2-1"/>
     <w:p>
       <w:pPr>
         <w:pStyle w:val="Heading2"/>
       </w:pPr>
       <w:r>
-        <w:t xml:space="preserve">Substitution Method: Example 2</w:t>
+        <w:t xml:space="preserve">Substitution Method: Example 2 (1)</w:t>
       </w:r>
     </w:p>
     <w:p>
@@ -6953,13 +7466,13 @@
       </w:r>
     </w:p>
     <w:bookmarkEnd w:id="48"/>
-    <w:bookmarkStart w:id="49" w:name="example-2-contd"/>
+    <w:bookmarkStart w:id="49" w:name="substitution-method-example-2-2"/>
     <w:p>
       <w:pPr>
         <w:pStyle w:val="Heading2"/>
       </w:pPr>
       <w:r>
-        <w:t xml:space="preserve">Example 2 (cont’d)</w:t>
+        <w:t xml:space="preserve">Substitution Method: Example 2 (2)</w:t>
       </w:r>
     </w:p>
     <w:p>
@@ -7561,13 +8074,13 @@
       </w:r>
     </w:p>
     <w:bookmarkEnd w:id="51"/>
-    <w:bookmarkStart w:id="56" w:name="solve-recurrence-tn2tn2thetan"/>
+    <w:bookmarkStart w:id="56" w:name="solve-recurrence-1-tn2tn2thetan"/>
     <w:p>
       <w:pPr>
         <w:pStyle w:val="Heading2"/>
       </w:pPr>
       <w:r>
-        <w:t xml:space="preserve">Solve Recurrence :</w:t>
+        <w:t xml:space="preserve">Solve Recurrence (1) :</w:t>
       </w:r>
       <w:r>
         <w:t xml:space="preserve"> </w:t>
@@ -7734,13 +8247,13 @@
       </w:r>
     </w:p>
     <w:bookmarkEnd w:id="56"/>
-    <w:bookmarkStart w:id="61" w:name="solve-recurrence-tn2tn2thetan-1"/>
+    <w:bookmarkStart w:id="61" w:name="solve-recurrence-2-tn2tn2thetan"/>
     <w:p>
       <w:pPr>
         <w:pStyle w:val="Heading2"/>
       </w:pPr>
       <w:r>
-        <w:t xml:space="preserve">Solve Recurrence :</w:t>
+        <w:t xml:space="preserve">Solve Recurrence (2) :</w:t>
       </w:r>
       <w:r>
         <w:t xml:space="preserve"> </w:t>
@@ -7907,13 +8420,13 @@
       </w:r>
     </w:p>
     <w:bookmarkEnd w:id="61"/>
-    <w:bookmarkStart w:id="66" w:name="solve-recurrence-tn2tn2thetan-2"/>
+    <w:bookmarkStart w:id="66" w:name="solve-recurrence-3-tn2tn2thetan"/>
     <w:p>
       <w:pPr>
         <w:pStyle w:val="Heading2"/>
       </w:pPr>
       <w:r>
-        <w:t xml:space="preserve">Solve Recurrence :</w:t>
+        <w:t xml:space="preserve">Solve Recurrence (3) :</w:t>
       </w:r>
       <w:r>
         <w:t xml:space="preserve"> </w:t>
@@ -8080,13 +8593,13 @@
       </w:r>
     </w:p>
     <w:bookmarkEnd w:id="66"/>
-    <w:bookmarkStart w:id="71" w:name="example-of-recursion-tree"/>
+    <w:bookmarkStart w:id="71" w:name="example-of-recursion-tree-1"/>
     <w:p>
       <w:pPr>
         <w:pStyle w:val="Heading2"/>
       </w:pPr>
       <w:r>
-        <w:t xml:space="preserve">Example of Recursion Tree</w:t>
+        <w:t xml:space="preserve">Example of Recursion Tree (1)</w:t>
       </w:r>
     </w:p>
     <w:p>
@@ -8285,13 +8798,13 @@
       </w:r>
     </w:p>
     <w:bookmarkEnd w:id="71"/>
-    <w:bookmarkStart w:id="76" w:name="example-of-recursion-tree-1"/>
+    <w:bookmarkStart w:id="76" w:name="example-of-recursion-tree-2"/>
     <w:p>
       <w:pPr>
         <w:pStyle w:val="Heading2"/>
       </w:pPr>
       <w:r>
-        <w:t xml:space="preserve">Example of Recursion Tree</w:t>
+        <w:t xml:space="preserve">Example of Recursion Tree (2)</w:t>
       </w:r>
     </w:p>
     <w:p>
@@ -8465,13 +8978,13 @@
       </w:r>
     </w:p>
     <w:bookmarkEnd w:id="76"/>
-    <w:bookmarkStart w:id="81" w:name="example-of-recursion-tree-2"/>
+    <w:bookmarkStart w:id="81" w:name="example-of-recursion-tree-3"/>
     <w:p>
       <w:pPr>
         <w:pStyle w:val="Heading2"/>
       </w:pPr>
       <w:r>
-        <w:t xml:space="preserve">Example of Recursion Tree</w:t>
+        <w:t xml:space="preserve">Example of Recursion Tree (3)</w:t>
       </w:r>
     </w:p>
     <w:p>
@@ -10510,13 +11023,13 @@
       </w:r>
     </w:p>
     <w:bookmarkEnd w:id="86"/>
-    <w:bookmarkStart w:id="87" w:name="example-tn4tn2n"/>
+    <w:bookmarkStart w:id="87" w:name="the-master-method-example-case-1-tn4tn2n"/>
     <w:p>
       <w:pPr>
         <w:pStyle w:val="Heading2"/>
       </w:pPr>
       <w:r>
-        <w:t xml:space="preserve">Example :</w:t>
+        <w:t xml:space="preserve">The Master Method Example (case-1) :</w:t>
       </w:r>
       <w:r>
         <w:t xml:space="preserve"> </w:t>
@@ -11267,13 +11780,13 @@
       </w:r>
     </w:p>
     <w:bookmarkEnd w:id="87"/>
-    <w:bookmarkStart w:id="88" w:name="example-tn4tn2n2"/>
+    <w:bookmarkStart w:id="88" w:name="X2a34b32ee63e3af3ff8902f851f4389b3269919"/>
     <w:p>
       <w:pPr>
         <w:pStyle w:val="Heading2"/>
       </w:pPr>
       <w:r>
-        <w:t xml:space="preserve">Example :</w:t>
+        <w:t xml:space="preserve">The Master Method Example (case-2) :</w:t>
       </w:r>
       <w:r>
         <w:t xml:space="preserve"> </w:t>
@@ -12030,13 +12543,13 @@
       </w:r>
     </w:p>
     <w:bookmarkEnd w:id="88"/>
-    <w:bookmarkStart w:id="89" w:name="example-tn4tn2n3"/>
+    <w:bookmarkStart w:id="89" w:name="Xb82747bf113ea7dd2a47fe7a00d0a44c16e7535"/>
     <w:p>
       <w:pPr>
         <w:pStyle w:val="Heading2"/>
       </w:pPr>
       <w:r>
-        <w:t xml:space="preserve">Example :</w:t>
+        <w:t xml:space="preserve">The Master Method Example (case-3) (1) :</w:t>
       </w:r>
       <w:r>
         <w:t xml:space="preserve"> </w:t>
@@ -12651,13 +13164,13 @@
       </w:r>
     </w:p>
     <w:bookmarkEnd w:id="89"/>
-    <w:bookmarkStart w:id="90" w:name="example-tn4tn2n3-cont"/>
+    <w:bookmarkStart w:id="90" w:name="X43ac7e1d93f5b842fb92c162b408c865135b644"/>
     <w:p>
       <w:pPr>
         <w:pStyle w:val="Heading2"/>
       </w:pPr>
       <w:r>
-        <w:t xml:space="preserve">Example :</w:t>
+        <w:t xml:space="preserve">The Master Method Example (case-3) (2) :</w:t>
       </w:r>
       <w:r>
         <w:t xml:space="preserve"> </w:t>
@@ -13087,13 +13600,13 @@
       </w:r>
     </w:p>
     <w:bookmarkEnd w:id="90"/>
-    <w:bookmarkStart w:id="91" w:name="example-tn4tn2n2lgn"/>
+    <w:bookmarkStart w:id="91" w:name="X397e5c16758deccbd9ef4bac18674a47b983c07"/>
     <w:p>
       <w:pPr>
         <w:pStyle w:val="Heading2"/>
       </w:pPr>
       <w:r>
-        <w:t xml:space="preserve">Example :</w:t>
+        <w:t xml:space="preserve">The Master Method Example (N/A case) :</w:t>
       </w:r>
       <w:r>
         <w:t xml:space="preserve"> </w:t>
@@ -14502,13 +15015,13 @@
       </w:r>
     </w:p>
     <w:bookmarkEnd w:id="93"/>
-    <w:bookmarkStart w:id="98" w:name="idea-of-master-theorem"/>
+    <w:bookmarkStart w:id="98" w:name="idea-of-master-theorem-1"/>
     <w:p>
       <w:pPr>
         <w:pStyle w:val="Heading2"/>
       </w:pPr>
       <w:r>
-        <w:t xml:space="preserve">Idea of Master Theorem</w:t>
+        <w:t xml:space="preserve">Idea of Master Theorem (1)</w:t>
       </w:r>
     </w:p>
     <w:p>
@@ -14581,13 +15094,13 @@
       </w:r>
     </w:p>
     <w:bookmarkEnd w:id="98"/>
-    <w:bookmarkStart w:id="99" w:name="idea-of-master-theorem-1"/>
+    <w:bookmarkStart w:id="99" w:name="idea-of-master-theorem-2"/>
     <w:p>
       <w:pPr>
         <w:pStyle w:val="Heading2"/>
       </w:pPr>
       <w:r>
-        <w:t xml:space="preserve">Idea of Master Theorem</w:t>
+        <w:t xml:space="preserve">Idea of Master Theorem (2)</w:t>
       </w:r>
     </w:p>
     <w:p>
@@ -14712,13 +15225,13 @@
       </w:r>
     </w:p>
     <w:bookmarkEnd w:id="99"/>
-    <w:bookmarkStart w:id="100" w:name="idea-of-master-theorem-2"/>
+    <w:bookmarkStart w:id="100" w:name="idea-of-master-theorem-3"/>
     <w:p>
       <w:pPr>
         <w:pStyle w:val="Heading2"/>
       </w:pPr>
       <w:r>
-        <w:t xml:space="preserve">Idea of Master Theorem</w:t>
+        <w:t xml:space="preserve">Idea of Master Theorem (3)</w:t>
       </w:r>
     </w:p>
     <w:p>
@@ -14917,13 +15430,13 @@
       </w:r>
     </w:p>
     <w:bookmarkEnd w:id="100"/>
-    <w:bookmarkStart w:id="101" w:name="idea-of-master-theorem-3"/>
+    <w:bookmarkStart w:id="101" w:name="idea-of-master-theorem-4"/>
     <w:p>
       <w:pPr>
         <w:pStyle w:val="Heading2"/>
       </w:pPr>
       <w:r>
-        <w:t xml:space="preserve">Idea of Master Theorem</w:t>
+        <w:t xml:space="preserve">Idea of Master Theorem (4)</w:t>
       </w:r>
     </w:p>
     <w:p>
@@ -15511,13 +16024,13 @@
       </w:r>
     </w:p>
     <w:bookmarkEnd w:id="102"/>
-    <w:bookmarkStart w:id="103" w:name="proof-case-1"/>
+    <w:bookmarkStart w:id="103" w:name="proof-of-master-theorem-case-1-1"/>
     <w:p>
       <w:pPr>
         <w:pStyle w:val="Heading2"/>
       </w:pPr>
       <w:r>
-        <w:t xml:space="preserve">Proof Case 1</w:t>
+        <w:t xml:space="preserve">Proof of Master Theorem Case 1 (1)</w:t>
       </w:r>
     </w:p>
     <w:p>
@@ -16347,13 +16860,13 @@
       </w:r>
     </w:p>
     <w:bookmarkEnd w:id="103"/>
-    <w:bookmarkStart w:id="104" w:name="proof-case-1-cont"/>
+    <w:bookmarkStart w:id="104" w:name="proof-of-master-theorem-case-1-2"/>
     <w:p>
       <w:pPr>
         <w:pStyle w:val="Heading2"/>
       </w:pPr>
       <w:r>
-        <w:t xml:space="preserve">Proof Case 1 (con’t)</w:t>
+        <w:t xml:space="preserve">Proof of Master Theorem Case 1 (2)</w:t>
       </w:r>
     </w:p>
     <w:p>
@@ -17112,13 +17625,13 @@
       </w:r>
     </w:p>
     <w:bookmarkEnd w:id="104"/>
-    <w:bookmarkStart w:id="105" w:name="proof-case-1-cont-1"/>
+    <w:bookmarkStart w:id="105" w:name="proof-of-master-theorem-case-1-3"/>
     <w:p>
       <w:pPr>
         <w:pStyle w:val="Heading2"/>
       </w:pPr>
       <w:r>
-        <w:t xml:space="preserve">Proof Case 1 (con’t)</w:t>
+        <w:t xml:space="preserve">Proof of Master Theorem Case 1 (3)</w:t>
       </w:r>
     </w:p>
     <w:p>
@@ -17658,13 +18171,13 @@
       </w:r>
     </w:p>
     <w:bookmarkEnd w:id="105"/>
-    <w:bookmarkStart w:id="106" w:name="proof-of-case-2-limited-to-k0"/>
+    <w:bookmarkStart w:id="106" w:name="X258d2b9469c9a4d158c57f06a00dc9a6dded9d4"/>
     <w:p>
       <w:pPr>
         <w:pStyle w:val="Heading2"/>
       </w:pPr>
       <w:r>
-        <w:t xml:space="preserve">Proof of Case 2 (limited to k=0)</w:t>
+        <w:t xml:space="preserve">Proof of Master Theorem Case 2 (limited to k=0)</w:t>
       </w:r>
     </w:p>
     <w:p>
@@ -19080,13 +19593,13 @@
       </w:r>
     </w:p>
     <w:bookmarkEnd w:id="106"/>
-    <w:bookmarkStart w:id="111" w:name="the-divide-and-conquer-design-paradigm"/>
+    <w:bookmarkStart w:id="111" w:name="the-divide-and-conquer-design-paradigm-1"/>
     <w:p>
       <w:pPr>
         <w:pStyle w:val="Heading2"/>
       </w:pPr>
       <w:r>
-        <w:t xml:space="preserve">The Divide-and-Conquer Design Paradigm</w:t>
+        <w:t xml:space="preserve">The Divide-and-Conquer Design Paradigm (1)</w:t>
       </w:r>
     </w:p>
     <w:p>
@@ -19176,13 +19689,13 @@
       </w:r>
     </w:p>
     <w:bookmarkEnd w:id="111"/>
-    <w:bookmarkStart w:id="112" w:name="the-divide-and-conquer-design-paradigm-1"/>
+    <w:bookmarkStart w:id="112" w:name="the-divide-and-conquer-design-paradigm-2"/>
     <w:p>
       <w:pPr>
         <w:pStyle w:val="Heading2"/>
       </w:pPr>
       <w:r>
-        <w:t xml:space="preserve">The Divide-and-Conquer Design Paradigm</w:t>
+        <w:t xml:space="preserve">The Divide-and-Conquer Design Paradigm (2)</w:t>
       </w:r>
     </w:p>
     <w:p>
@@ -19281,13 +19794,13 @@
       </w:r>
     </w:p>
     <w:bookmarkEnd w:id="112"/>
-    <w:bookmarkStart w:id="113" w:name="the-divide-and-conquer-design-paradigm-2"/>
+    <w:bookmarkStart w:id="113" w:name="the-divide-and-conquer-design-paradigm-3"/>
     <w:p>
       <w:pPr>
         <w:pStyle w:val="Heading2"/>
       </w:pPr>
       <w:r>
-        <w:t xml:space="preserve">The Divide-and-Conquer Design Paradigm</w:t>
+        <w:t xml:space="preserve">The Divide-and-Conquer Design Paradigm (3)</w:t>
       </w:r>
     </w:p>
     <w:p>
@@ -19845,13 +20358,13 @@
       </w:r>
     </w:p>
     <w:bookmarkEnd w:id="113"/>
-    <w:bookmarkStart w:id="114" w:name="selection-sort"/>
+    <w:bookmarkStart w:id="114" w:name="selection-sort-algorithm"/>
     <w:p>
       <w:pPr>
         <w:pStyle w:val="Heading2"/>
       </w:pPr>
       <w:r>
-        <w:t xml:space="preserve">Selection Sort</w:t>
+        <w:t xml:space="preserve">Selection Sort Algorithm</w:t>
       </w:r>
     </w:p>
     <w:p>
@@ -20110,13 +20623,13 @@
       </w:r>
     </w:p>
     <w:bookmarkEnd w:id="114"/>
-    <w:bookmarkStart w:id="115" w:name="selection-sort-1"/>
+    <w:bookmarkStart w:id="115" w:name="selection-sort-algorithm-1"/>
     <w:p>
       <w:pPr>
         <w:pStyle w:val="Heading2"/>
       </w:pPr>
       <w:r>
-        <w:t xml:space="preserve">Selection Sort</w:t>
+        <w:t xml:space="preserve">Selection Sort Algorithm</w:t>
       </w:r>
     </w:p>
     <w:p>
@@ -23618,13 +24131,13 @@
       </w:r>
     </w:p>
     <w:bookmarkEnd w:id="121"/>
-    <w:bookmarkStart w:id="122" w:name="binary-search"/>
+    <w:bookmarkStart w:id="122" w:name="binary-search-1"/>
     <w:p>
       <w:pPr>
         <w:pStyle w:val="Heading2"/>
       </w:pPr>
       <w:r>
-        <w:t xml:space="preserve">Binary Search</w:t>
+        <w:t xml:space="preserve">Binary Search (1)</w:t>
       </w:r>
     </w:p>
     <w:p>
@@ -23693,13 +24206,13 @@
       </w:r>
     </w:p>
     <w:bookmarkEnd w:id="122"/>
-    <w:bookmarkStart w:id="123" w:name="binary-search-1"/>
+    <w:bookmarkStart w:id="123" w:name="binary-search-2"/>
     <w:p>
       <w:pPr>
         <w:pStyle w:val="Heading2"/>
       </w:pPr>
       <w:r>
-        <w:t xml:space="preserve">Binary Search :</w:t>
+        <w:t xml:space="preserve">Binary Search (2)</w:t>
       </w:r>
     </w:p>
     <w:p>
@@ -23856,13 +24369,13 @@
       </w:r>
     </w:p>
     <w:bookmarkEnd w:id="123"/>
-    <w:bookmarkStart w:id="124" w:name="binary-search-iterative"/>
+    <w:bookmarkStart w:id="124" w:name="binary-search-3-iterative"/>
     <w:p>
       <w:pPr>
         <w:pStyle w:val="Heading2"/>
       </w:pPr>
       <w:r>
-        <w:t xml:space="preserve">Binary Search : Iterative</w:t>
+        <w:t xml:space="preserve">Binary Search (3) : Iterative</w:t>
       </w:r>
     </w:p>
     <w:p>
@@ -24190,13 +24703,13 @@
       </w:r>
     </w:p>
     <w:bookmarkEnd w:id="124"/>
-    <w:bookmarkStart w:id="125" w:name="binary-search-recursive"/>
+    <w:bookmarkStart w:id="125" w:name="binary-search-4-recursive"/>
     <w:p>
       <w:pPr>
         <w:pStyle w:val="Heading2"/>
       </w:pPr>
       <w:r>
-        <w:t xml:space="preserve">Binary Search : Recursive</w:t>
+        <w:t xml:space="preserve">Binary Search (4): Recursive</w:t>
       </w:r>
     </w:p>
     <w:p>
@@ -24563,13 +25076,13 @@
       </w:r>
     </w:p>
     <w:bookmarkEnd w:id="125"/>
-    <w:bookmarkStart w:id="126" w:name="binary-search-recursive-1"/>
+    <w:bookmarkStart w:id="126" w:name="binary-search-5-recursive"/>
     <w:p>
       <w:pPr>
         <w:pStyle w:val="Heading2"/>
       </w:pPr>
       <w:r>
-        <w:t xml:space="preserve">Binary Search : Recursive</w:t>
+        <w:t xml:space="preserve">Binary Search (5): Recursive</w:t>
       </w:r>
     </w:p>
     <w:p>
@@ -24711,13 +25224,13 @@
       </w:r>
     </w:p>
     <w:bookmarkEnd w:id="126"/>
-    <w:bookmarkStart w:id="131" w:name="example-find-9"/>
+    <w:bookmarkStart w:id="131" w:name="binary-search-6-example-find-9"/>
     <w:p>
       <w:pPr>
         <w:pStyle w:val="Heading2"/>
       </w:pPr>
       <w:r>
-        <w:t xml:space="preserve">Example: Find 9</w:t>
+        <w:t xml:space="preserve">Binary Search (6): Example (Find 9)</w:t>
       </w:r>
     </w:p>
     <w:p>
@@ -24807,13 +25320,13 @@
       </w:r>
     </w:p>
     <w:bookmarkEnd w:id="131"/>
-    <w:bookmarkStart w:id="132" w:name="recurrence-for-binary-search"/>
+    <w:bookmarkStart w:id="132" w:name="recurrence-for-binary-search-7"/>
     <w:p>
       <w:pPr>
         <w:pStyle w:val="Heading2"/>
       </w:pPr>
       <w:r>
-        <w:t xml:space="preserve">Recurrence for Binary Search</w:t>
+        <w:t xml:space="preserve">Recurrence for Binary Search (7)</w:t>
       </w:r>
     </w:p>
     <w:p>
@@ -25003,13 +25516,13 @@
       </w:r>
     </w:p>
     <w:bookmarkEnd w:id="132"/>
-    <w:bookmarkStart w:id="133" w:name="binary-search-solving-the-recurrence"/>
+    <w:bookmarkStart w:id="133" w:name="binary-search-solving-the-recurrence-8"/>
     <w:p>
       <w:pPr>
         <w:pStyle w:val="Heading2"/>
       </w:pPr>
       <w:r>
-        <w:t xml:space="preserve">Binary Search: Solving the Recurrence</w:t>
+        <w:t xml:space="preserve">Binary Search: Solving the Recurrence (8)</w:t>
       </w:r>
     </w:p>
     <w:p>
@@ -25539,13 +26052,13 @@
       </w:r>
     </w:p>
     <w:bookmarkEnd w:id="133"/>
-    <w:bookmarkStart w:id="134" w:name="powering-a-number"/>
+    <w:bookmarkStart w:id="134" w:name="powering-a-number-divide-conquer-1"/>
     <w:p>
       <w:pPr>
         <w:pStyle w:val="Heading2"/>
       </w:pPr>
       <w:r>
-        <w:t xml:space="preserve">Powering a Number</w:t>
+        <w:t xml:space="preserve">Powering a Number: Divide &amp; Conquer (1)</w:t>
       </w:r>
     </w:p>
     <w:p>
@@ -25790,13 +26303,13 @@
       </w:r>
     </w:p>
     <w:bookmarkEnd w:id="134"/>
-    <w:bookmarkStart w:id="135" w:name="powering-a-number-divide-conquer"/>
+    <w:bookmarkStart w:id="135" w:name="powering-a-number-divide-conquer-2"/>
     <w:p>
       <w:pPr>
         <w:pStyle w:val="Heading2"/>
       </w:pPr>
       <w:r>
-        <w:t xml:space="preserve">Powering a Number: Divide &amp; Conquer</w:t>
+        <w:t xml:space="preserve">Powering a Number: Divide &amp; Conquer (2)</w:t>
       </w:r>
     </w:p>
     <w:p>
@@ -26048,13 +26561,13 @@
       </w:r>
     </w:p>
     <w:bookmarkEnd w:id="135"/>
-    <w:bookmarkStart w:id="136" w:name="powering-a-number-divide-conquer-1"/>
+    <w:bookmarkStart w:id="136" w:name="powering-a-number-divide-conquer-3"/>
     <w:p>
       <w:pPr>
         <w:pStyle w:val="Heading2"/>
       </w:pPr>
       <w:r>
-        <w:t xml:space="preserve">Powering a Number: Divide &amp; Conquer</w:t>
+        <w:t xml:space="preserve">Powering a Number: Divide &amp; Conquer (3)</w:t>
       </w:r>
     </w:p>
     <w:p>
@@ -26391,13 +26904,13 @@
       </w:r>
     </w:p>
     <w:bookmarkEnd w:id="136"/>
-    <w:bookmarkStart w:id="137" w:name="powering-a-number-solving-the-recurrence"/>
+    <w:bookmarkStart w:id="137" w:name="X0c0ee11264cbca9f658da1596a8319ed04235ca"/>
     <w:p>
       <w:pPr>
         <w:pStyle w:val="Heading2"/>
       </w:pPr>
       <w:r>
-        <w:t xml:space="preserve">Powering a Number: Solving the Recurrence</w:t>
+        <w:t xml:space="preserve">Powering a Number: Solving the Recurrence (4)</w:t>
       </w:r>
     </w:p>
     <w:p>

</xml_diff>

<commit_message>
Deployed 8de4809 with MkDocs version: 1.2.3
</commit_message>
<xml_diff>
--- a/week-2/ce100-week-2-recurrence.md_word.docx
+++ b/week-2/ce100-week-2-recurrence.md_word.docx
@@ -28320,6 +28320,128 @@
           <w:t xml:space="preserve">NIST - big-Omega notation</w:t>
         </w:r>
       </w:hyperlink>
+    </w:p>
+    <w:p>
+      <w:r>
+        <w:pict>
+          <v:rect style="width:0;height:1.5pt" o:hralign="center" o:hrstd="t" o:hr="t"/>
+        </w:pict>
+      </w:r>
+    </w:p>
+    <w:p>
+      <w:pPr>
+        <w:pStyle w:val="FirstParagraph"/>
+      </w:pPr>
+      <m:oMath>
+        <m:r>
+          <m:rPr>
+            <m:sty m:val="p"/>
+          </m:rPr>
+          <m:t>−</m:t>
+        </m:r>
+        <m:r>
+          <m:t>E</m:t>
+        </m:r>
+        <m:r>
+          <m:t>n</m:t>
+        </m:r>
+        <m:r>
+          <m:t>d</m:t>
+        </m:r>
+        <m:r>
+          <m:rPr>
+            <m:sty m:val="p"/>
+          </m:rPr>
+          <m:t>−</m:t>
+        </m:r>
+        <m:r>
+          <m:t>O</m:t>
+        </m:r>
+        <m:r>
+          <m:t>f</m:t>
+        </m:r>
+        <m:r>
+          <m:rPr>
+            <m:sty m:val="p"/>
+          </m:rPr>
+          <m:t>−</m:t>
+        </m:r>
+        <m:r>
+          <m:t>W</m:t>
+        </m:r>
+        <m:r>
+          <m:t>e</m:t>
+        </m:r>
+        <m:r>
+          <m:t>e</m:t>
+        </m:r>
+        <m:r>
+          <m:t>k</m:t>
+        </m:r>
+        <m:r>
+          <m:rPr>
+            <m:sty m:val="p"/>
+          </m:rPr>
+          <m:t>−</m:t>
+        </m:r>
+        <m:r>
+          <m:t>2</m:t>
+        </m:r>
+        <m:r>
+          <m:rPr>
+            <m:sty m:val="p"/>
+          </m:rPr>
+          <m:t>−</m:t>
+        </m:r>
+        <m:r>
+          <m:t>C</m:t>
+        </m:r>
+        <m:r>
+          <m:t>o</m:t>
+        </m:r>
+        <m:r>
+          <m:t>u</m:t>
+        </m:r>
+        <m:r>
+          <m:t>r</m:t>
+        </m:r>
+        <m:r>
+          <m:t>s</m:t>
+        </m:r>
+        <m:r>
+          <m:t>e</m:t>
+        </m:r>
+        <m:r>
+          <m:rPr>
+            <m:sty m:val="p"/>
+          </m:rPr>
+          <m:t>−</m:t>
+        </m:r>
+        <m:r>
+          <m:t>M</m:t>
+        </m:r>
+        <m:r>
+          <m:t>o</m:t>
+        </m:r>
+        <m:r>
+          <m:t>d</m:t>
+        </m:r>
+        <m:r>
+          <m:t>u</m:t>
+        </m:r>
+        <m:r>
+          <m:t>l</m:t>
+        </m:r>
+        <m:r>
+          <m:t>e</m:t>
+        </m:r>
+        <m:r>
+          <m:rPr>
+            <m:sty m:val="p"/>
+          </m:rPr>
+          <m:t>−</m:t>
+        </m:r>
+      </m:oMath>
     </w:p>
     <w:bookmarkEnd w:id="147"/>
     <w:sectPr/>

</xml_diff>